<commit_message>
successfully test and run mart_weather_daily_load.sql
</commit_message>
<xml_diff>
--- a/Document.docx
+++ b/Document.docx
@@ -373,9 +373,10 @@
       <w:pPr>
         <w:jc w:val="center"/>
         <w:rPr>
+          <w:rFonts w:hint="default"/>
           <w:sz w:val="28"/>
           <w:szCs w:val="28"/>
-          <w:lang w:val="vi-VN"/>
+          <w:lang w:val="en-US"/>
         </w:rPr>
       </w:pPr>
       <w:r>
@@ -394,7 +395,33 @@
           <w:szCs w:val="28"/>
           <w:lang w:val="vi-VN"/>
         </w:rPr>
-        <w:t xml:space="preserve"> Nguyễn Bảo Tâm – 23130286</w:t>
+        <w:t xml:space="preserve"> </w:t>
+      </w:r>
+      <w:r>
+        <w:rPr>
+          <w:rFonts w:hint="default"/>
+          <w:sz w:val="28"/>
+          <w:szCs w:val="28"/>
+          <w:lang w:val="en-US"/>
+        </w:rPr>
+        <w:t>Phạm Tấn Đức</w:t>
+      </w:r>
+      <w:r>
+        <w:rPr>
+          <w:sz w:val="28"/>
+          <w:szCs w:val="28"/>
+          <w:lang w:val="vi-VN"/>
+        </w:rPr>
+        <w:t xml:space="preserve"> – </w:t>
+      </w:r>
+      <w:r>
+        <w:rPr>
+          <w:rFonts w:hint="default"/>
+          <w:sz w:val="28"/>
+          <w:szCs w:val="28"/>
+          <w:lang w:val="en-US"/>
+        </w:rPr>
+        <w:t>23130068</w:t>
       </w:r>
     </w:p>
     <w:p>
@@ -498,69 +525,41 @@
           <w:pPr>
             <w:pStyle w:val="20"/>
             <w:tabs>
-              <w:tab w:val="left" w:pos="440"/>
-              <w:tab w:val="right" w:leader="dot" w:pos="9350"/>
+              <w:tab w:val="right" w:leader="dot" w:pos="9360"/>
             </w:tabs>
+          </w:pPr>
+          <w:r>
+            <w:fldChar w:fldCharType="begin"/>
+          </w:r>
+          <w:r>
+            <w:instrText xml:space="preserve"> TOC \o "1-3" \h \z \u </w:instrText>
+          </w:r>
+          <w:r>
+            <w:fldChar w:fldCharType="separate"/>
+          </w:r>
+          <w:r>
+            <w:fldChar w:fldCharType="begin"/>
+          </w:r>
+          <w:r>
+            <w:instrText xml:space="preserve"> HYPERLINK \l _Toc3106 </w:instrText>
+          </w:r>
+          <w:r>
+            <w:fldChar w:fldCharType="separate"/>
+          </w:r>
+          <w:r>
             <w:rPr>
-              <w:rFonts w:asciiTheme="minorHAnsi" w:hAnsiTheme="minorHAnsi" w:eastAsiaTheme="minorEastAsia" w:cstheme="minorBidi"/>
-              <w:kern w:val="2"/>
-              <w:sz w:val="24"/>
-              <w:szCs w:val="24"/>
-              <w:lang w:val="en-US"/>
-              <w14:ligatures w14:val="standardContextual"/>
-            </w:rPr>
-          </w:pPr>
-          <w:r>
-            <w:fldChar w:fldCharType="begin"/>
-          </w:r>
-          <w:r>
-            <w:instrText xml:space="preserve"> TOC \o "1-3" \h \z \u </w:instrText>
-          </w:r>
-          <w:r>
-            <w:fldChar w:fldCharType="separate"/>
-          </w:r>
-          <w:r>
-            <w:fldChar w:fldCharType="begin"/>
-          </w:r>
-          <w:r>
-            <w:instrText xml:space="preserve"> HYPERLINK \l "_Toc213081766" </w:instrText>
-          </w:r>
-          <w:r>
-            <w:fldChar w:fldCharType="separate"/>
-          </w:r>
-          <w:r>
-            <w:rPr>
-              <w:rStyle w:val="15"/>
               <w:lang w:val="vi-VN"/>
             </w:rPr>
-            <w:t>1.</w:t>
-          </w:r>
-          <w:r>
-            <w:rPr>
-              <w:rFonts w:asciiTheme="minorHAnsi" w:hAnsiTheme="minorHAnsi" w:eastAsiaTheme="minorEastAsia" w:cstheme="minorBidi"/>
-              <w:kern w:val="2"/>
-              <w:sz w:val="24"/>
-              <w:szCs w:val="24"/>
-              <w:lang w:val="en-US"/>
-              <w14:ligatures w14:val="standardContextual"/>
-            </w:rPr>
+            <w:t>1. KIẾN TRÚC HỆ THỐNG</w:t>
+          </w:r>
+          <w:r>
             <w:tab/>
           </w:r>
           <w:r>
-            <w:rPr>
-              <w:rStyle w:val="15"/>
-              <w:lang w:val="vi-VN"/>
-            </w:rPr>
-            <w:t>KIẾN TRÚC HỆ THỐNG</w:t>
-          </w:r>
-          <w:r>
-            <w:tab/>
-          </w:r>
-          <w:r>
             <w:fldChar w:fldCharType="begin"/>
           </w:r>
           <w:r>
-            <w:instrText xml:space="preserve"> PAGEREF _Toc213081766 \h </w:instrText>
+            <w:instrText xml:space="preserve"> PAGEREF _Toc3106 \h </w:instrText>
           </w:r>
           <w:r>
             <w:fldChar w:fldCharType="separate"/>
@@ -579,71 +578,55 @@
           <w:pPr>
             <w:pStyle w:val="21"/>
             <w:tabs>
-              <w:tab w:val="left" w:pos="960"/>
-              <w:tab w:val="right" w:leader="dot" w:pos="9350"/>
+              <w:tab w:val="right" w:leader="dot" w:pos="9360"/>
             </w:tabs>
+          </w:pPr>
+          <w:r>
             <w:rPr>
-              <w:rFonts w:asciiTheme="minorHAnsi" w:hAnsiTheme="minorHAnsi" w:eastAsiaTheme="minorEastAsia" w:cstheme="minorBidi"/>
-              <w:kern w:val="2"/>
-              <w:sz w:val="24"/>
-              <w:szCs w:val="24"/>
-              <w:lang w:val="en-US"/>
-              <w14:ligatures w14:val="standardContextual"/>
+              <w:bCs/>
             </w:rPr>
-          </w:pPr>
-          <w:r>
             <w:fldChar w:fldCharType="begin"/>
           </w:r>
           <w:r>
-            <w:instrText xml:space="preserve"> HYPERLINK \l "_Toc213081767" </w:instrText>
-          </w:r>
-          <w:r>
+            <w:rPr>
+              <w:bCs/>
+            </w:rPr>
+            <w:instrText xml:space="preserve"> HYPERLINK \l _Toc1097 </w:instrText>
+          </w:r>
+          <w:r>
+            <w:rPr>
+              <w:bCs/>
+            </w:rPr>
             <w:fldChar w:fldCharType="separate"/>
           </w:r>
           <w:r>
             <w:rPr>
-              <w:rStyle w:val="15"/>
               <w:lang w:val="vi-VN"/>
             </w:rPr>
-            <w:t>1.1.</w:t>
+            <w:t>1.1. Sơ đồ kiến trúc hệ thống.</w:t>
+          </w:r>
+          <w:r>
+            <w:tab/>
+          </w:r>
+          <w:r>
+            <w:fldChar w:fldCharType="begin"/>
+          </w:r>
+          <w:r>
+            <w:instrText xml:space="preserve"> PAGEREF _Toc1097 \h </w:instrText>
+          </w:r>
+          <w:r>
+            <w:fldChar w:fldCharType="separate"/>
+          </w:r>
+          <w:r>
+            <w:t>3</w:t>
+          </w:r>
+          <w:r>
+            <w:fldChar w:fldCharType="end"/>
           </w:r>
           <w:r>
             <w:rPr>
-              <w:rFonts w:asciiTheme="minorHAnsi" w:hAnsiTheme="minorHAnsi" w:eastAsiaTheme="minorEastAsia" w:cstheme="minorBidi"/>
-              <w:kern w:val="2"/>
-              <w:sz w:val="24"/>
-              <w:szCs w:val="24"/>
-              <w:lang w:val="en-US"/>
-              <w14:ligatures w14:val="standardContextual"/>
+              <w:bCs/>
             </w:rPr>
-            <w:tab/>
-          </w:r>
-          <w:r>
-            <w:rPr>
-              <w:rStyle w:val="15"/>
-              <w:lang w:val="vi-VN"/>
-            </w:rPr>
-            <w:t>Sơ đồ kiến trúc hệ thống.</w:t>
-          </w:r>
-          <w:r>
-            <w:tab/>
-          </w:r>
-          <w:r>
-            <w:fldChar w:fldCharType="begin"/>
-          </w:r>
-          <w:r>
-            <w:instrText xml:space="preserve"> PAGEREF _Toc213081767 \h </w:instrText>
-          </w:r>
-          <w:r>
-            <w:fldChar w:fldCharType="separate"/>
-          </w:r>
-          <w:r>
-            <w:t>3</w:t>
-          </w:r>
-          <w:r>
-            <w:fldChar w:fldCharType="end"/>
-          </w:r>
-          <w:r>
             <w:fldChar w:fldCharType="end"/>
           </w:r>
         </w:p>
@@ -651,48 +634,35 @@
           <w:pPr>
             <w:pStyle w:val="21"/>
             <w:tabs>
-              <w:tab w:val="left" w:pos="960"/>
-              <w:tab w:val="right" w:leader="dot" w:pos="9350"/>
+              <w:tab w:val="right" w:leader="dot" w:pos="9360"/>
             </w:tabs>
+          </w:pPr>
+          <w:r>
             <w:rPr>
-              <w:rFonts w:asciiTheme="minorHAnsi" w:hAnsiTheme="minorHAnsi" w:eastAsiaTheme="minorEastAsia" w:cstheme="minorBidi"/>
-              <w:kern w:val="2"/>
-              <w:sz w:val="24"/>
-              <w:szCs w:val="24"/>
+              <w:bCs/>
+            </w:rPr>
+            <w:fldChar w:fldCharType="begin"/>
+          </w:r>
+          <w:r>
+            <w:rPr>
+              <w:bCs/>
+            </w:rPr>
+            <w:instrText xml:space="preserve"> HYPERLINK \l _Toc25775 </w:instrText>
+          </w:r>
+          <w:r>
+            <w:rPr>
+              <w:bCs/>
+            </w:rPr>
+            <w:fldChar w:fldCharType="separate"/>
+          </w:r>
+          <w:r>
+            <w:rPr>
               <w:lang w:val="en-US"/>
-              <w14:ligatures w14:val="standardContextual"/>
             </w:rPr>
-          </w:pPr>
-          <w:r>
-            <w:fldChar w:fldCharType="begin"/>
-          </w:r>
-          <w:r>
-            <w:instrText xml:space="preserve"> HYPERLINK \l "_Toc213081768" </w:instrText>
-          </w:r>
-          <w:r>
-            <w:fldChar w:fldCharType="separate"/>
+            <w:t xml:space="preserve">1.2. </w:t>
           </w:r>
           <w:r>
             <w:rPr>
-              <w:rStyle w:val="15"/>
-              <w:lang w:val="vi-VN"/>
-            </w:rPr>
-            <w:t>1.2.</w:t>
-          </w:r>
-          <w:r>
-            <w:rPr>
-              <w:rFonts w:asciiTheme="minorHAnsi" w:hAnsiTheme="minorHAnsi" w:eastAsiaTheme="minorEastAsia" w:cstheme="minorBidi"/>
-              <w:kern w:val="2"/>
-              <w:sz w:val="24"/>
-              <w:szCs w:val="24"/>
-              <w:lang w:val="en-US"/>
-              <w14:ligatures w14:val="standardContextual"/>
-            </w:rPr>
-            <w:tab/>
-          </w:r>
-          <w:r>
-            <w:rPr>
-              <w:rStyle w:val="15"/>
               <w:lang w:val="vi-VN"/>
             </w:rPr>
             <w:t>Thông tin các quy trình</w:t>
@@ -704,7 +674,7 @@
             <w:fldChar w:fldCharType="begin"/>
           </w:r>
           <w:r>
-            <w:instrText xml:space="preserve"> PAGEREF _Toc213081768 \h </w:instrText>
+            <w:instrText xml:space="preserve"> PAGEREF _Toc25775 \h </w:instrText>
           </w:r>
           <w:r>
             <w:fldChar w:fldCharType="separate"/>
@@ -716,6 +686,9 @@
             <w:fldChar w:fldCharType="end"/>
           </w:r>
           <w:r>
+            <w:rPr>
+              <w:bCs/>
+            </w:rPr>
             <w:fldChar w:fldCharType="end"/>
           </w:r>
         </w:p>
@@ -723,48 +696,36 @@
           <w:pPr>
             <w:pStyle w:val="21"/>
             <w:tabs>
-              <w:tab w:val="left" w:pos="960"/>
-              <w:tab w:val="right" w:leader="dot" w:pos="9350"/>
+              <w:tab w:val="right" w:leader="dot" w:pos="9360"/>
             </w:tabs>
+          </w:pPr>
+          <w:r>
             <w:rPr>
-              <w:rFonts w:asciiTheme="minorHAnsi" w:hAnsiTheme="minorHAnsi" w:eastAsiaTheme="minorEastAsia" w:cstheme="minorBidi"/>
-              <w:kern w:val="2"/>
-              <w:sz w:val="24"/>
-              <w:szCs w:val="24"/>
-              <w:lang w:val="en-US"/>
-              <w14:ligatures w14:val="standardContextual"/>
+              <w:bCs/>
             </w:rPr>
-          </w:pPr>
-          <w:r>
             <w:fldChar w:fldCharType="begin"/>
           </w:r>
           <w:r>
-            <w:instrText xml:space="preserve"> HYPERLINK \l "_Toc213081769" </w:instrText>
-          </w:r>
-          <w:r>
+            <w:rPr>
+              <w:bCs/>
+            </w:rPr>
+            <w:instrText xml:space="preserve"> HYPERLINK \l _Toc24790 </w:instrText>
+          </w:r>
+          <w:r>
+            <w:rPr>
+              <w:bCs/>
+            </w:rPr>
             <w:fldChar w:fldCharType="separate"/>
           </w:r>
           <w:r>
             <w:rPr>
-              <w:rStyle w:val="15"/>
               <w:lang w:val="vi-VN"/>
             </w:rPr>
-            <w:t>1.3.</w:t>
+            <w:t xml:space="preserve">1.3. </w:t>
           </w:r>
           <w:r>
             <w:rPr>
-              <w:rFonts w:asciiTheme="minorHAnsi" w:hAnsiTheme="minorHAnsi" w:eastAsiaTheme="minorEastAsia" w:cstheme="minorBidi"/>
-              <w:kern w:val="2"/>
-              <w:sz w:val="24"/>
-              <w:szCs w:val="24"/>
-              <w:lang w:val="en-US"/>
-              <w14:ligatures w14:val="standardContextual"/>
-            </w:rPr>
-            <w:tab/>
-          </w:r>
-          <w:r>
-            <w:rPr>
-              <w:rStyle w:val="15"/>
+              <w:highlight w:val="yellow"/>
               <w:lang w:val="vi-VN"/>
             </w:rPr>
             <w:t>Thông tin các script hỗ trợ</w:t>
@@ -776,18 +737,21 @@
             <w:fldChar w:fldCharType="begin"/>
           </w:r>
           <w:r>
-            <w:instrText xml:space="preserve"> PAGEREF _Toc213081769 \h </w:instrText>
+            <w:instrText xml:space="preserve"> PAGEREF _Toc24790 \h </w:instrText>
           </w:r>
           <w:r>
             <w:fldChar w:fldCharType="separate"/>
           </w:r>
           <w:r>
-            <w:t>3</w:t>
+            <w:t>4</w:t>
           </w:r>
           <w:r>
             <w:fldChar w:fldCharType="end"/>
           </w:r>
           <w:r>
+            <w:rPr>
+              <w:bCs/>
+            </w:rPr>
             <w:fldChar w:fldCharType="end"/>
           </w:r>
         </w:p>
@@ -795,71 +759,55 @@
           <w:pPr>
             <w:pStyle w:val="20"/>
             <w:tabs>
-              <w:tab w:val="left" w:pos="440"/>
-              <w:tab w:val="right" w:leader="dot" w:pos="9350"/>
+              <w:tab w:val="right" w:leader="dot" w:pos="9360"/>
             </w:tabs>
+          </w:pPr>
+          <w:r>
             <w:rPr>
-              <w:rFonts w:asciiTheme="minorHAnsi" w:hAnsiTheme="minorHAnsi" w:eastAsiaTheme="minorEastAsia" w:cstheme="minorBidi"/>
-              <w:kern w:val="2"/>
-              <w:sz w:val="24"/>
-              <w:szCs w:val="24"/>
-              <w:lang w:val="en-US"/>
-              <w14:ligatures w14:val="standardContextual"/>
+              <w:bCs/>
             </w:rPr>
-          </w:pPr>
-          <w:r>
             <w:fldChar w:fldCharType="begin"/>
           </w:r>
           <w:r>
-            <w:instrText xml:space="preserve"> HYPERLINK \l "_Toc213081770" </w:instrText>
-          </w:r>
-          <w:r>
+            <w:rPr>
+              <w:bCs/>
+            </w:rPr>
+            <w:instrText xml:space="preserve"> HYPERLINK \l _Toc27786 </w:instrText>
+          </w:r>
+          <w:r>
+            <w:rPr>
+              <w:bCs/>
+            </w:rPr>
             <w:fldChar w:fldCharType="separate"/>
           </w:r>
           <w:r>
             <w:rPr>
-              <w:rStyle w:val="15"/>
               <w:lang w:val="vi-VN"/>
             </w:rPr>
-            <w:t>2.</w:t>
+            <w:t>2. THÔNG TIN DỮ LIỆU NGUỒN</w:t>
+          </w:r>
+          <w:r>
+            <w:tab/>
+          </w:r>
+          <w:r>
+            <w:fldChar w:fldCharType="begin"/>
+          </w:r>
+          <w:r>
+            <w:instrText xml:space="preserve"> PAGEREF _Toc27786 \h </w:instrText>
+          </w:r>
+          <w:r>
+            <w:fldChar w:fldCharType="separate"/>
+          </w:r>
+          <w:r>
+            <w:t>4</w:t>
+          </w:r>
+          <w:r>
+            <w:fldChar w:fldCharType="end"/>
           </w:r>
           <w:r>
             <w:rPr>
-              <w:rFonts w:asciiTheme="minorHAnsi" w:hAnsiTheme="minorHAnsi" w:eastAsiaTheme="minorEastAsia" w:cstheme="minorBidi"/>
-              <w:kern w:val="2"/>
-              <w:sz w:val="24"/>
-              <w:szCs w:val="24"/>
-              <w:lang w:val="en-US"/>
-              <w14:ligatures w14:val="standardContextual"/>
+              <w:bCs/>
             </w:rPr>
-            <w:tab/>
-          </w:r>
-          <w:r>
-            <w:rPr>
-              <w:rStyle w:val="15"/>
-              <w:lang w:val="vi-VN"/>
-            </w:rPr>
-            <w:t>THÔNG TIN DỮ LIỆU NGUỒN</w:t>
-          </w:r>
-          <w:r>
-            <w:tab/>
-          </w:r>
-          <w:r>
-            <w:fldChar w:fldCharType="begin"/>
-          </w:r>
-          <w:r>
-            <w:instrText xml:space="preserve"> PAGEREF _Toc213081770 \h </w:instrText>
-          </w:r>
-          <w:r>
-            <w:fldChar w:fldCharType="separate"/>
-          </w:r>
-          <w:r>
-            <w:t>3</w:t>
-          </w:r>
-          <w:r>
-            <w:fldChar w:fldCharType="end"/>
-          </w:r>
-          <w:r>
             <w:fldChar w:fldCharType="end"/>
           </w:r>
         </w:p>
@@ -867,71 +815,55 @@
           <w:pPr>
             <w:pStyle w:val="21"/>
             <w:tabs>
-              <w:tab w:val="left" w:pos="960"/>
-              <w:tab w:val="right" w:leader="dot" w:pos="9350"/>
+              <w:tab w:val="right" w:leader="dot" w:pos="9360"/>
             </w:tabs>
+          </w:pPr>
+          <w:r>
             <w:rPr>
-              <w:rFonts w:asciiTheme="minorHAnsi" w:hAnsiTheme="minorHAnsi" w:eastAsiaTheme="minorEastAsia" w:cstheme="minorBidi"/>
-              <w:kern w:val="2"/>
-              <w:sz w:val="24"/>
-              <w:szCs w:val="24"/>
-              <w:lang w:val="en-US"/>
-              <w14:ligatures w14:val="standardContextual"/>
+              <w:bCs/>
             </w:rPr>
-          </w:pPr>
-          <w:r>
             <w:fldChar w:fldCharType="begin"/>
           </w:r>
           <w:r>
-            <w:instrText xml:space="preserve"> HYPERLINK \l "_Toc213081771" </w:instrText>
-          </w:r>
-          <w:r>
+            <w:rPr>
+              <w:bCs/>
+            </w:rPr>
+            <w:instrText xml:space="preserve"> HYPERLINK \l _Toc104 </w:instrText>
+          </w:r>
+          <w:r>
+            <w:rPr>
+              <w:bCs/>
+            </w:rPr>
             <w:fldChar w:fldCharType="separate"/>
           </w:r>
           <w:r>
             <w:rPr>
-              <w:rStyle w:val="15"/>
               <w:lang w:val="vi-VN"/>
             </w:rPr>
-            <w:t>2.1.</w:t>
+            <w:t>2.1. Nguồn accuweather - https://www.accuweather.com/vi/vn/ho-chi-minh-city/353981/current-weather/353981?unit=c</w:t>
+          </w:r>
+          <w:r>
+            <w:tab/>
+          </w:r>
+          <w:r>
+            <w:fldChar w:fldCharType="begin"/>
+          </w:r>
+          <w:r>
+            <w:instrText xml:space="preserve"> PAGEREF _Toc104 \h </w:instrText>
+          </w:r>
+          <w:r>
+            <w:fldChar w:fldCharType="separate"/>
+          </w:r>
+          <w:r>
+            <w:t>4</w:t>
+          </w:r>
+          <w:r>
+            <w:fldChar w:fldCharType="end"/>
           </w:r>
           <w:r>
             <w:rPr>
-              <w:rFonts w:asciiTheme="minorHAnsi" w:hAnsiTheme="minorHAnsi" w:eastAsiaTheme="minorEastAsia" w:cstheme="minorBidi"/>
-              <w:kern w:val="2"/>
-              <w:sz w:val="24"/>
-              <w:szCs w:val="24"/>
-              <w:lang w:val="en-US"/>
-              <w14:ligatures w14:val="standardContextual"/>
+              <w:bCs/>
             </w:rPr>
-            <w:tab/>
-          </w:r>
-          <w:r>
-            <w:rPr>
-              <w:rStyle w:val="15"/>
-              <w:lang w:val="vi-VN"/>
-            </w:rPr>
-            <w:t>Nguồn accuweather - https://www.accuweather.com/vi/vn/ho-chi-minh-city/353981/current-weather/353981?unit=c</w:t>
-          </w:r>
-          <w:r>
-            <w:tab/>
-          </w:r>
-          <w:r>
-            <w:fldChar w:fldCharType="begin"/>
-          </w:r>
-          <w:r>
-            <w:instrText xml:space="preserve"> PAGEREF _Toc213081771 \h </w:instrText>
-          </w:r>
-          <w:r>
-            <w:fldChar w:fldCharType="separate"/>
-          </w:r>
-          <w:r>
-            <w:t>3</w:t>
-          </w:r>
-          <w:r>
-            <w:fldChar w:fldCharType="end"/>
-          </w:r>
-          <w:r>
             <w:fldChar w:fldCharType="end"/>
           </w:r>
         </w:p>
@@ -939,71 +871,55 @@
           <w:pPr>
             <w:pStyle w:val="22"/>
             <w:tabs>
-              <w:tab w:val="left" w:pos="1200"/>
-              <w:tab w:val="right" w:leader="dot" w:pos="9350"/>
+              <w:tab w:val="right" w:leader="dot" w:pos="9360"/>
             </w:tabs>
+          </w:pPr>
+          <w:r>
             <w:rPr>
-              <w:rFonts w:asciiTheme="minorHAnsi" w:hAnsiTheme="minorHAnsi" w:eastAsiaTheme="minorEastAsia" w:cstheme="minorBidi"/>
-              <w:kern w:val="2"/>
-              <w:sz w:val="24"/>
-              <w:szCs w:val="24"/>
-              <w:lang w:val="en-US"/>
-              <w14:ligatures w14:val="standardContextual"/>
+              <w:bCs/>
             </w:rPr>
-          </w:pPr>
-          <w:r>
             <w:fldChar w:fldCharType="begin"/>
           </w:r>
           <w:r>
-            <w:instrText xml:space="preserve"> HYPERLINK \l "_Toc213081772" </w:instrText>
-          </w:r>
-          <w:r>
+            <w:rPr>
+              <w:bCs/>
+            </w:rPr>
+            <w:instrText xml:space="preserve"> HYPERLINK \l _Toc14734 </w:instrText>
+          </w:r>
+          <w:r>
+            <w:rPr>
+              <w:bCs/>
+            </w:rPr>
             <w:fldChar w:fldCharType="separate"/>
           </w:r>
           <w:r>
             <w:rPr>
-              <w:rStyle w:val="15"/>
               <w:lang w:val="vi-VN"/>
             </w:rPr>
-            <w:t>2.1.1.</w:t>
+            <w:t>2.1.1. Thông tin các thuộc tính</w:t>
+          </w:r>
+          <w:r>
+            <w:tab/>
+          </w:r>
+          <w:r>
+            <w:fldChar w:fldCharType="begin"/>
+          </w:r>
+          <w:r>
+            <w:instrText xml:space="preserve"> PAGEREF _Toc14734 \h </w:instrText>
+          </w:r>
+          <w:r>
+            <w:fldChar w:fldCharType="separate"/>
+          </w:r>
+          <w:r>
+            <w:t>4</w:t>
+          </w:r>
+          <w:r>
+            <w:fldChar w:fldCharType="end"/>
           </w:r>
           <w:r>
             <w:rPr>
-              <w:rFonts w:asciiTheme="minorHAnsi" w:hAnsiTheme="minorHAnsi" w:eastAsiaTheme="minorEastAsia" w:cstheme="minorBidi"/>
-              <w:kern w:val="2"/>
-              <w:sz w:val="24"/>
-              <w:szCs w:val="24"/>
-              <w:lang w:val="en-US"/>
-              <w14:ligatures w14:val="standardContextual"/>
+              <w:bCs/>
             </w:rPr>
-            <w:tab/>
-          </w:r>
-          <w:r>
-            <w:rPr>
-              <w:rStyle w:val="15"/>
-              <w:lang w:val="vi-VN"/>
-            </w:rPr>
-            <w:t>Thông tin các thuộc tính</w:t>
-          </w:r>
-          <w:r>
-            <w:tab/>
-          </w:r>
-          <w:r>
-            <w:fldChar w:fldCharType="begin"/>
-          </w:r>
-          <w:r>
-            <w:instrText xml:space="preserve"> PAGEREF _Toc213081772 \h </w:instrText>
-          </w:r>
-          <w:r>
-            <w:fldChar w:fldCharType="separate"/>
-          </w:r>
-          <w:r>
-            <w:t>3</w:t>
-          </w:r>
-          <w:r>
-            <w:fldChar w:fldCharType="end"/>
-          </w:r>
-          <w:r>
             <w:fldChar w:fldCharType="end"/>
           </w:r>
         </w:p>
@@ -1011,71 +927,55 @@
           <w:pPr>
             <w:pStyle w:val="22"/>
             <w:tabs>
-              <w:tab w:val="left" w:pos="1200"/>
-              <w:tab w:val="right" w:leader="dot" w:pos="9350"/>
+              <w:tab w:val="right" w:leader="dot" w:pos="9360"/>
             </w:tabs>
+          </w:pPr>
+          <w:r>
             <w:rPr>
-              <w:rFonts w:asciiTheme="minorHAnsi" w:hAnsiTheme="minorHAnsi" w:eastAsiaTheme="minorEastAsia" w:cstheme="minorBidi"/>
-              <w:kern w:val="2"/>
-              <w:sz w:val="24"/>
-              <w:szCs w:val="24"/>
-              <w:lang w:val="en-US"/>
-              <w14:ligatures w14:val="standardContextual"/>
+              <w:bCs/>
             </w:rPr>
-          </w:pPr>
-          <w:r>
             <w:fldChar w:fldCharType="begin"/>
           </w:r>
           <w:r>
-            <w:instrText xml:space="preserve"> HYPERLINK \l "_Toc213081773" </w:instrText>
-          </w:r>
-          <w:r>
+            <w:rPr>
+              <w:bCs/>
+            </w:rPr>
+            <w:instrText xml:space="preserve"> HYPERLINK \l _Toc8907 </w:instrText>
+          </w:r>
+          <w:r>
+            <w:rPr>
+              <w:bCs/>
+            </w:rPr>
             <w:fldChar w:fldCharType="separate"/>
           </w:r>
           <w:r>
             <w:rPr>
-              <w:rStyle w:val="15"/>
               <w:lang w:val="vi-VN"/>
             </w:rPr>
-            <w:t>2.1.2.</w:t>
+            <w:t>2.1.2. Thông tin lưu trữ</w:t>
+          </w:r>
+          <w:r>
+            <w:tab/>
+          </w:r>
+          <w:r>
+            <w:fldChar w:fldCharType="begin"/>
+          </w:r>
+          <w:r>
+            <w:instrText xml:space="preserve"> PAGEREF _Toc8907 \h </w:instrText>
+          </w:r>
+          <w:r>
+            <w:fldChar w:fldCharType="separate"/>
+          </w:r>
+          <w:r>
+            <w:t>4</w:t>
+          </w:r>
+          <w:r>
+            <w:fldChar w:fldCharType="end"/>
           </w:r>
           <w:r>
             <w:rPr>
-              <w:rFonts w:asciiTheme="minorHAnsi" w:hAnsiTheme="minorHAnsi" w:eastAsiaTheme="minorEastAsia" w:cstheme="minorBidi"/>
-              <w:kern w:val="2"/>
-              <w:sz w:val="24"/>
-              <w:szCs w:val="24"/>
-              <w:lang w:val="en-US"/>
-              <w14:ligatures w14:val="standardContextual"/>
+              <w:bCs/>
             </w:rPr>
-            <w:tab/>
-          </w:r>
-          <w:r>
-            <w:rPr>
-              <w:rStyle w:val="15"/>
-              <w:lang w:val="vi-VN"/>
-            </w:rPr>
-            <w:t>Thông tin lưu trữ</w:t>
-          </w:r>
-          <w:r>
-            <w:tab/>
-          </w:r>
-          <w:r>
-            <w:fldChar w:fldCharType="begin"/>
-          </w:r>
-          <w:r>
-            <w:instrText xml:space="preserve"> PAGEREF _Toc213081773 \h </w:instrText>
-          </w:r>
-          <w:r>
-            <w:fldChar w:fldCharType="separate"/>
-          </w:r>
-          <w:r>
-            <w:t>3</w:t>
-          </w:r>
-          <w:r>
-            <w:fldChar w:fldCharType="end"/>
-          </w:r>
-          <w:r>
             <w:fldChar w:fldCharType="end"/>
           </w:r>
         </w:p>
@@ -1083,71 +983,55 @@
           <w:pPr>
             <w:pStyle w:val="20"/>
             <w:tabs>
-              <w:tab w:val="left" w:pos="440"/>
-              <w:tab w:val="right" w:leader="dot" w:pos="9350"/>
+              <w:tab w:val="right" w:leader="dot" w:pos="9360"/>
             </w:tabs>
+          </w:pPr>
+          <w:r>
             <w:rPr>
-              <w:rFonts w:asciiTheme="minorHAnsi" w:hAnsiTheme="minorHAnsi" w:eastAsiaTheme="minorEastAsia" w:cstheme="minorBidi"/>
-              <w:kern w:val="2"/>
-              <w:sz w:val="24"/>
-              <w:szCs w:val="24"/>
-              <w:lang w:val="en-US"/>
-              <w14:ligatures w14:val="standardContextual"/>
+              <w:bCs/>
             </w:rPr>
-          </w:pPr>
-          <w:r>
             <w:fldChar w:fldCharType="begin"/>
           </w:r>
           <w:r>
-            <w:instrText xml:space="preserve"> HYPERLINK \l "_Toc213081774" </w:instrText>
-          </w:r>
-          <w:r>
+            <w:rPr>
+              <w:bCs/>
+            </w:rPr>
+            <w:instrText xml:space="preserve"> HYPERLINK \l _Toc4149 </w:instrText>
+          </w:r>
+          <w:r>
+            <w:rPr>
+              <w:bCs/>
+            </w:rPr>
             <w:fldChar w:fldCharType="separate"/>
           </w:r>
           <w:r>
             <w:rPr>
-              <w:rStyle w:val="15"/>
               <w:lang w:val="vi-VN"/>
             </w:rPr>
-            <w:t>3.</w:t>
+            <w:t>3. THÔNG TIN HỆ THỐNG</w:t>
+          </w:r>
+          <w:r>
+            <w:tab/>
+          </w:r>
+          <w:r>
+            <w:fldChar w:fldCharType="begin"/>
+          </w:r>
+          <w:r>
+            <w:instrText xml:space="preserve"> PAGEREF _Toc4149 \h </w:instrText>
+          </w:r>
+          <w:r>
+            <w:fldChar w:fldCharType="separate"/>
+          </w:r>
+          <w:r>
+            <w:t>5</w:t>
+          </w:r>
+          <w:r>
+            <w:fldChar w:fldCharType="end"/>
           </w:r>
           <w:r>
             <w:rPr>
-              <w:rFonts w:asciiTheme="minorHAnsi" w:hAnsiTheme="minorHAnsi" w:eastAsiaTheme="minorEastAsia" w:cstheme="minorBidi"/>
-              <w:kern w:val="2"/>
-              <w:sz w:val="24"/>
-              <w:szCs w:val="24"/>
-              <w:lang w:val="en-US"/>
-              <w14:ligatures w14:val="standardContextual"/>
+              <w:bCs/>
             </w:rPr>
-            <w:tab/>
-          </w:r>
-          <w:r>
-            <w:rPr>
-              <w:rStyle w:val="15"/>
-              <w:lang w:val="vi-VN"/>
-            </w:rPr>
-            <w:t>THÔNG TIN HỆ THỐNG</w:t>
-          </w:r>
-          <w:r>
-            <w:tab/>
-          </w:r>
-          <w:r>
-            <w:fldChar w:fldCharType="begin"/>
-          </w:r>
-          <w:r>
-            <w:instrText xml:space="preserve"> PAGEREF _Toc213081774 \h </w:instrText>
-          </w:r>
-          <w:r>
-            <w:fldChar w:fldCharType="separate"/>
-          </w:r>
-          <w:r>
-            <w:t>3</w:t>
-          </w:r>
-          <w:r>
-            <w:fldChar w:fldCharType="end"/>
-          </w:r>
-          <w:r>
             <w:fldChar w:fldCharType="end"/>
           </w:r>
         </w:p>
@@ -1155,71 +1039,55 @@
           <w:pPr>
             <w:pStyle w:val="21"/>
             <w:tabs>
-              <w:tab w:val="left" w:pos="960"/>
-              <w:tab w:val="right" w:leader="dot" w:pos="9350"/>
+              <w:tab w:val="right" w:leader="dot" w:pos="9360"/>
             </w:tabs>
+          </w:pPr>
+          <w:r>
             <w:rPr>
-              <w:rFonts w:asciiTheme="minorHAnsi" w:hAnsiTheme="minorHAnsi" w:eastAsiaTheme="minorEastAsia" w:cstheme="minorBidi"/>
-              <w:kern w:val="2"/>
-              <w:sz w:val="24"/>
-              <w:szCs w:val="24"/>
-              <w:lang w:val="en-US"/>
-              <w14:ligatures w14:val="standardContextual"/>
+              <w:bCs/>
             </w:rPr>
-          </w:pPr>
-          <w:r>
             <w:fldChar w:fldCharType="begin"/>
           </w:r>
           <w:r>
-            <w:instrText xml:space="preserve"> HYPERLINK \l "_Toc213081775" </w:instrText>
-          </w:r>
-          <w:r>
+            <w:rPr>
+              <w:bCs/>
+            </w:rPr>
+            <w:instrText xml:space="preserve"> HYPERLINK \l _Toc22280 </w:instrText>
+          </w:r>
+          <w:r>
+            <w:rPr>
+              <w:bCs/>
+            </w:rPr>
             <w:fldChar w:fldCharType="separate"/>
           </w:r>
           <w:r>
             <w:rPr>
-              <w:rStyle w:val="15"/>
               <w:lang w:val="vi-VN"/>
             </w:rPr>
-            <w:t>3.1.</w:t>
+            <w:t>3.1. Hướng dẫn triển khai hệ thống</w:t>
+          </w:r>
+          <w:r>
+            <w:tab/>
+          </w:r>
+          <w:r>
+            <w:fldChar w:fldCharType="begin"/>
+          </w:r>
+          <w:r>
+            <w:instrText xml:space="preserve"> PAGEREF _Toc22280 \h </w:instrText>
+          </w:r>
+          <w:r>
+            <w:fldChar w:fldCharType="separate"/>
+          </w:r>
+          <w:r>
+            <w:t>5</w:t>
+          </w:r>
+          <w:r>
+            <w:fldChar w:fldCharType="end"/>
           </w:r>
           <w:r>
             <w:rPr>
-              <w:rFonts w:asciiTheme="minorHAnsi" w:hAnsiTheme="minorHAnsi" w:eastAsiaTheme="minorEastAsia" w:cstheme="minorBidi"/>
-              <w:kern w:val="2"/>
-              <w:sz w:val="24"/>
-              <w:szCs w:val="24"/>
-              <w:lang w:val="en-US"/>
-              <w14:ligatures w14:val="standardContextual"/>
+              <w:bCs/>
             </w:rPr>
-            <w:tab/>
-          </w:r>
-          <w:r>
-            <w:rPr>
-              <w:rStyle w:val="15"/>
-              <w:lang w:val="vi-VN"/>
-            </w:rPr>
-            <w:t>Hướng dẫn triển khai hệ thống</w:t>
-          </w:r>
-          <w:r>
-            <w:tab/>
-          </w:r>
-          <w:r>
-            <w:fldChar w:fldCharType="begin"/>
-          </w:r>
-          <w:r>
-            <w:instrText xml:space="preserve"> PAGEREF _Toc213081775 \h </w:instrText>
-          </w:r>
-          <w:r>
-            <w:fldChar w:fldCharType="separate"/>
-          </w:r>
-          <w:r>
-            <w:t>3</w:t>
-          </w:r>
-          <w:r>
-            <w:fldChar w:fldCharType="end"/>
-          </w:r>
-          <w:r>
             <w:fldChar w:fldCharType="end"/>
           </w:r>
         </w:p>
@@ -1227,71 +1095,55 @@
           <w:pPr>
             <w:pStyle w:val="22"/>
             <w:tabs>
-              <w:tab w:val="left" w:pos="1200"/>
-              <w:tab w:val="right" w:leader="dot" w:pos="9350"/>
+              <w:tab w:val="right" w:leader="dot" w:pos="9360"/>
             </w:tabs>
+          </w:pPr>
+          <w:r>
             <w:rPr>
-              <w:rFonts w:asciiTheme="minorHAnsi" w:hAnsiTheme="minorHAnsi" w:eastAsiaTheme="minorEastAsia" w:cstheme="minorBidi"/>
-              <w:kern w:val="2"/>
-              <w:sz w:val="24"/>
-              <w:szCs w:val="24"/>
-              <w:lang w:val="en-US"/>
-              <w14:ligatures w14:val="standardContextual"/>
+              <w:bCs/>
             </w:rPr>
-          </w:pPr>
-          <w:r>
             <w:fldChar w:fldCharType="begin"/>
           </w:r>
           <w:r>
-            <w:instrText xml:space="preserve"> HYPERLINK \l "_Toc213081776" </w:instrText>
-          </w:r>
-          <w:r>
+            <w:rPr>
+              <w:bCs/>
+            </w:rPr>
+            <w:instrText xml:space="preserve"> HYPERLINK \l _Toc30222 </w:instrText>
+          </w:r>
+          <w:r>
+            <w:rPr>
+              <w:bCs/>
+            </w:rPr>
             <w:fldChar w:fldCharType="separate"/>
           </w:r>
           <w:r>
             <w:rPr>
-              <w:rStyle w:val="15"/>
               <w:lang w:val="vi-VN"/>
             </w:rPr>
-            <w:t>3.1.1.</w:t>
+            <w:t>3.1.1. Yêu cầu chung cho các hệ thống</w:t>
+          </w:r>
+          <w:r>
+            <w:tab/>
+          </w:r>
+          <w:r>
+            <w:fldChar w:fldCharType="begin"/>
+          </w:r>
+          <w:r>
+            <w:instrText xml:space="preserve"> PAGEREF _Toc30222 \h </w:instrText>
+          </w:r>
+          <w:r>
+            <w:fldChar w:fldCharType="separate"/>
+          </w:r>
+          <w:r>
+            <w:t>5</w:t>
+          </w:r>
+          <w:r>
+            <w:fldChar w:fldCharType="end"/>
           </w:r>
           <w:r>
             <w:rPr>
-              <w:rFonts w:asciiTheme="minorHAnsi" w:hAnsiTheme="minorHAnsi" w:eastAsiaTheme="minorEastAsia" w:cstheme="minorBidi"/>
-              <w:kern w:val="2"/>
-              <w:sz w:val="24"/>
-              <w:szCs w:val="24"/>
-              <w:lang w:val="en-US"/>
-              <w14:ligatures w14:val="standardContextual"/>
+              <w:bCs/>
             </w:rPr>
-            <w:tab/>
-          </w:r>
-          <w:r>
-            <w:rPr>
-              <w:rStyle w:val="15"/>
-              <w:lang w:val="vi-VN"/>
-            </w:rPr>
-            <w:t>Yêu cầu chung cho các hệ thống</w:t>
-          </w:r>
-          <w:r>
-            <w:tab/>
-          </w:r>
-          <w:r>
-            <w:fldChar w:fldCharType="begin"/>
-          </w:r>
-          <w:r>
-            <w:instrText xml:space="preserve"> PAGEREF _Toc213081776 \h </w:instrText>
-          </w:r>
-          <w:r>
-            <w:fldChar w:fldCharType="separate"/>
-          </w:r>
-          <w:r>
-            <w:t>3</w:t>
-          </w:r>
-          <w:r>
-            <w:fldChar w:fldCharType="end"/>
-          </w:r>
-          <w:r>
             <w:fldChar w:fldCharType="end"/>
           </w:r>
         </w:p>
@@ -1299,71 +1151,55 @@
           <w:pPr>
             <w:pStyle w:val="22"/>
             <w:tabs>
-              <w:tab w:val="left" w:pos="1200"/>
-              <w:tab w:val="right" w:leader="dot" w:pos="9350"/>
+              <w:tab w:val="right" w:leader="dot" w:pos="9360"/>
             </w:tabs>
+          </w:pPr>
+          <w:r>
             <w:rPr>
-              <w:rFonts w:asciiTheme="minorHAnsi" w:hAnsiTheme="minorHAnsi" w:eastAsiaTheme="minorEastAsia" w:cstheme="minorBidi"/>
-              <w:kern w:val="2"/>
-              <w:sz w:val="24"/>
-              <w:szCs w:val="24"/>
-              <w:lang w:val="en-US"/>
-              <w14:ligatures w14:val="standardContextual"/>
+              <w:bCs/>
             </w:rPr>
-          </w:pPr>
-          <w:r>
             <w:fldChar w:fldCharType="begin"/>
           </w:r>
           <w:r>
-            <w:instrText xml:space="preserve"> HYPERLINK \l "_Toc213081777" </w:instrText>
-          </w:r>
-          <w:r>
+            <w:rPr>
+              <w:bCs/>
+            </w:rPr>
+            <w:instrText xml:space="preserve"> HYPERLINK \l _Toc7280 </w:instrText>
+          </w:r>
+          <w:r>
+            <w:rPr>
+              <w:bCs/>
+            </w:rPr>
             <w:fldChar w:fldCharType="separate"/>
           </w:r>
           <w:r>
             <w:rPr>
-              <w:rStyle w:val="15"/>
               <w:lang w:val="vi-VN"/>
             </w:rPr>
-            <w:t>3.1.2.</w:t>
+            <w:t>3.1.2. Lịch chạy hệ thống</w:t>
+          </w:r>
+          <w:r>
+            <w:tab/>
+          </w:r>
+          <w:r>
+            <w:fldChar w:fldCharType="begin"/>
+          </w:r>
+          <w:r>
+            <w:instrText xml:space="preserve"> PAGEREF _Toc7280 \h </w:instrText>
+          </w:r>
+          <w:r>
+            <w:fldChar w:fldCharType="separate"/>
+          </w:r>
+          <w:r>
+            <w:t>6</w:t>
+          </w:r>
+          <w:r>
+            <w:fldChar w:fldCharType="end"/>
           </w:r>
           <w:r>
             <w:rPr>
-              <w:rFonts w:asciiTheme="minorHAnsi" w:hAnsiTheme="minorHAnsi" w:eastAsiaTheme="minorEastAsia" w:cstheme="minorBidi"/>
-              <w:kern w:val="2"/>
-              <w:sz w:val="24"/>
-              <w:szCs w:val="24"/>
-              <w:lang w:val="en-US"/>
-              <w14:ligatures w14:val="standardContextual"/>
+              <w:bCs/>
             </w:rPr>
-            <w:tab/>
-          </w:r>
-          <w:r>
-            <w:rPr>
-              <w:rStyle w:val="15"/>
-              <w:lang w:val="vi-VN"/>
-            </w:rPr>
-            <w:t>Lịch chạy hệ thống</w:t>
-          </w:r>
-          <w:r>
-            <w:tab/>
-          </w:r>
-          <w:r>
-            <w:fldChar w:fldCharType="begin"/>
-          </w:r>
-          <w:r>
-            <w:instrText xml:space="preserve"> PAGEREF _Toc213081777 \h </w:instrText>
-          </w:r>
-          <w:r>
-            <w:fldChar w:fldCharType="separate"/>
-          </w:r>
-          <w:r>
-            <w:t>3</w:t>
-          </w:r>
-          <w:r>
-            <w:fldChar w:fldCharType="end"/>
-          </w:r>
-          <w:r>
             <w:fldChar w:fldCharType="end"/>
           </w:r>
         </w:p>
@@ -1371,48 +1207,36 @@
           <w:pPr>
             <w:pStyle w:val="22"/>
             <w:tabs>
-              <w:tab w:val="left" w:pos="1200"/>
-              <w:tab w:val="right" w:leader="dot" w:pos="9350"/>
+              <w:tab w:val="right" w:leader="dot" w:pos="9360"/>
             </w:tabs>
+          </w:pPr>
+          <w:r>
             <w:rPr>
-              <w:rFonts w:asciiTheme="minorHAnsi" w:hAnsiTheme="minorHAnsi" w:eastAsiaTheme="minorEastAsia" w:cstheme="minorBidi"/>
-              <w:kern w:val="2"/>
-              <w:sz w:val="24"/>
-              <w:szCs w:val="24"/>
-              <w:lang w:val="en-US"/>
-              <w14:ligatures w14:val="standardContextual"/>
+              <w:bCs/>
             </w:rPr>
-          </w:pPr>
-          <w:r>
             <w:fldChar w:fldCharType="begin"/>
           </w:r>
           <w:r>
-            <w:instrText xml:space="preserve"> HYPERLINK \l "_Toc213081778" </w:instrText>
-          </w:r>
-          <w:r>
+            <w:rPr>
+              <w:bCs/>
+            </w:rPr>
+            <w:instrText xml:space="preserve"> HYPERLINK \l _Toc17694 </w:instrText>
+          </w:r>
+          <w:r>
+            <w:rPr>
+              <w:bCs/>
+            </w:rPr>
             <w:fldChar w:fldCharType="separate"/>
           </w:r>
           <w:r>
             <w:rPr>
-              <w:rStyle w:val="15"/>
               <w:lang w:val="vi-VN"/>
             </w:rPr>
-            <w:t>3.1.3.</w:t>
+            <w:t xml:space="preserve">3.1.3. </w:t>
           </w:r>
           <w:r>
             <w:rPr>
-              <w:rFonts w:asciiTheme="minorHAnsi" w:hAnsiTheme="minorHAnsi" w:eastAsiaTheme="minorEastAsia" w:cstheme="minorBidi"/>
-              <w:kern w:val="2"/>
-              <w:sz w:val="24"/>
-              <w:szCs w:val="24"/>
-              <w:lang w:val="en-US"/>
-              <w14:ligatures w14:val="standardContextual"/>
-            </w:rPr>
-            <w:tab/>
-          </w:r>
-          <w:r>
-            <w:rPr>
-              <w:rStyle w:val="15"/>
+              <w:highlight w:val="yellow"/>
               <w:lang w:val="vi-VN"/>
             </w:rPr>
             <w:t>Hướng dẫn chạy thủ công</w:t>
@@ -1424,18 +1248,21 @@
             <w:fldChar w:fldCharType="begin"/>
           </w:r>
           <w:r>
-            <w:instrText xml:space="preserve"> PAGEREF _Toc213081778 \h </w:instrText>
+            <w:instrText xml:space="preserve"> PAGEREF _Toc17694 \h </w:instrText>
           </w:r>
           <w:r>
             <w:fldChar w:fldCharType="separate"/>
           </w:r>
           <w:r>
-            <w:t>3</w:t>
+            <w:t>6</w:t>
           </w:r>
           <w:r>
             <w:fldChar w:fldCharType="end"/>
           </w:r>
           <w:r>
+            <w:rPr>
+              <w:bCs/>
+            </w:rPr>
             <w:fldChar w:fldCharType="end"/>
           </w:r>
         </w:p>
@@ -1443,71 +1270,55 @@
           <w:pPr>
             <w:pStyle w:val="21"/>
             <w:tabs>
-              <w:tab w:val="left" w:pos="960"/>
-              <w:tab w:val="right" w:leader="dot" w:pos="9350"/>
+              <w:tab w:val="right" w:leader="dot" w:pos="9360"/>
             </w:tabs>
+          </w:pPr>
+          <w:r>
             <w:rPr>
-              <w:rFonts w:asciiTheme="minorHAnsi" w:hAnsiTheme="minorHAnsi" w:eastAsiaTheme="minorEastAsia" w:cstheme="minorBidi"/>
-              <w:kern w:val="2"/>
-              <w:sz w:val="24"/>
-              <w:szCs w:val="24"/>
-              <w:lang w:val="en-US"/>
-              <w14:ligatures w14:val="standardContextual"/>
+              <w:bCs/>
             </w:rPr>
-          </w:pPr>
-          <w:r>
             <w:fldChar w:fldCharType="begin"/>
           </w:r>
           <w:r>
-            <w:instrText xml:space="preserve"> HYPERLINK \l "_Toc213081779" </w:instrText>
-          </w:r>
-          <w:r>
+            <w:rPr>
+              <w:bCs/>
+            </w:rPr>
+            <w:instrText xml:space="preserve"> HYPERLINK \l _Toc17671 </w:instrText>
+          </w:r>
+          <w:r>
+            <w:rPr>
+              <w:bCs/>
+            </w:rPr>
             <w:fldChar w:fldCharType="separate"/>
           </w:r>
           <w:r>
             <w:rPr>
-              <w:rStyle w:val="15"/>
               <w:lang w:val="vi-VN"/>
             </w:rPr>
-            <w:t>3.2.</w:t>
+            <w:t>3.2. Ký hiệu các trạng thái</w:t>
+          </w:r>
+          <w:r>
+            <w:tab/>
+          </w:r>
+          <w:r>
+            <w:fldChar w:fldCharType="begin"/>
+          </w:r>
+          <w:r>
+            <w:instrText xml:space="preserve"> PAGEREF _Toc17671 \h </w:instrText>
+          </w:r>
+          <w:r>
+            <w:fldChar w:fldCharType="separate"/>
+          </w:r>
+          <w:r>
+            <w:t>6</w:t>
+          </w:r>
+          <w:r>
+            <w:fldChar w:fldCharType="end"/>
           </w:r>
           <w:r>
             <w:rPr>
-              <w:rFonts w:asciiTheme="minorHAnsi" w:hAnsiTheme="minorHAnsi" w:eastAsiaTheme="minorEastAsia" w:cstheme="minorBidi"/>
-              <w:kern w:val="2"/>
-              <w:sz w:val="24"/>
-              <w:szCs w:val="24"/>
-              <w:lang w:val="en-US"/>
-              <w14:ligatures w14:val="standardContextual"/>
+              <w:bCs/>
             </w:rPr>
-            <w:tab/>
-          </w:r>
-          <w:r>
-            <w:rPr>
-              <w:rStyle w:val="15"/>
-              <w:lang w:val="vi-VN"/>
-            </w:rPr>
-            <w:t>Ký hiệu các trạng thái</w:t>
-          </w:r>
-          <w:r>
-            <w:tab/>
-          </w:r>
-          <w:r>
-            <w:fldChar w:fldCharType="begin"/>
-          </w:r>
-          <w:r>
-            <w:instrText xml:space="preserve"> PAGEREF _Toc213081779 \h </w:instrText>
-          </w:r>
-          <w:r>
-            <w:fldChar w:fldCharType="separate"/>
-          </w:r>
-          <w:r>
-            <w:t>3</w:t>
-          </w:r>
-          <w:r>
-            <w:fldChar w:fldCharType="end"/>
-          </w:r>
-          <w:r>
             <w:fldChar w:fldCharType="end"/>
           </w:r>
         </w:p>
@@ -1515,71 +1326,55 @@
           <w:pPr>
             <w:pStyle w:val="22"/>
             <w:tabs>
-              <w:tab w:val="left" w:pos="1200"/>
-              <w:tab w:val="right" w:leader="dot" w:pos="9350"/>
+              <w:tab w:val="right" w:leader="dot" w:pos="9360"/>
             </w:tabs>
+          </w:pPr>
+          <w:r>
             <w:rPr>
-              <w:rFonts w:asciiTheme="minorHAnsi" w:hAnsiTheme="minorHAnsi" w:eastAsiaTheme="minorEastAsia" w:cstheme="minorBidi"/>
-              <w:kern w:val="2"/>
-              <w:sz w:val="24"/>
-              <w:szCs w:val="24"/>
-              <w:lang w:val="en-US"/>
-              <w14:ligatures w14:val="standardContextual"/>
+              <w:bCs/>
             </w:rPr>
-          </w:pPr>
-          <w:r>
             <w:fldChar w:fldCharType="begin"/>
           </w:r>
           <w:r>
-            <w:instrText xml:space="preserve"> HYPERLINK \l "_Toc213081780" </w:instrText>
-          </w:r>
-          <w:r>
+            <w:rPr>
+              <w:bCs/>
+            </w:rPr>
+            <w:instrText xml:space="preserve"> HYPERLINK \l _Toc12068 </w:instrText>
+          </w:r>
+          <w:r>
+            <w:rPr>
+              <w:bCs/>
+            </w:rPr>
             <w:fldChar w:fldCharType="separate"/>
           </w:r>
           <w:r>
             <w:rPr>
-              <w:rStyle w:val="15"/>
               <w:lang w:val="vi-VN"/>
             </w:rPr>
-            <w:t>3.2.1.</w:t>
+            <w:t>3.2.1. Ký hiệu trạng thái của file</w:t>
+          </w:r>
+          <w:r>
+            <w:tab/>
+          </w:r>
+          <w:r>
+            <w:fldChar w:fldCharType="begin"/>
+          </w:r>
+          <w:r>
+            <w:instrText xml:space="preserve"> PAGEREF _Toc12068 \h </w:instrText>
+          </w:r>
+          <w:r>
+            <w:fldChar w:fldCharType="separate"/>
+          </w:r>
+          <w:r>
+            <w:t>6</w:t>
+          </w:r>
+          <w:r>
+            <w:fldChar w:fldCharType="end"/>
           </w:r>
           <w:r>
             <w:rPr>
-              <w:rFonts w:asciiTheme="minorHAnsi" w:hAnsiTheme="minorHAnsi" w:eastAsiaTheme="minorEastAsia" w:cstheme="minorBidi"/>
-              <w:kern w:val="2"/>
-              <w:sz w:val="24"/>
-              <w:szCs w:val="24"/>
-              <w:lang w:val="en-US"/>
-              <w14:ligatures w14:val="standardContextual"/>
+              <w:bCs/>
             </w:rPr>
-            <w:tab/>
-          </w:r>
-          <w:r>
-            <w:rPr>
-              <w:rStyle w:val="15"/>
-              <w:lang w:val="vi-VN"/>
-            </w:rPr>
-            <w:t>Ký hiệu trạng thái của file</w:t>
-          </w:r>
-          <w:r>
-            <w:tab/>
-          </w:r>
-          <w:r>
-            <w:fldChar w:fldCharType="begin"/>
-          </w:r>
-          <w:r>
-            <w:instrText xml:space="preserve"> PAGEREF _Toc213081780 \h </w:instrText>
-          </w:r>
-          <w:r>
-            <w:fldChar w:fldCharType="separate"/>
-          </w:r>
-          <w:r>
-            <w:t>3</w:t>
-          </w:r>
-          <w:r>
-            <w:fldChar w:fldCharType="end"/>
-          </w:r>
-          <w:r>
             <w:fldChar w:fldCharType="end"/>
           </w:r>
         </w:p>
@@ -1587,71 +1382,55 @@
           <w:pPr>
             <w:pStyle w:val="22"/>
             <w:tabs>
-              <w:tab w:val="left" w:pos="1200"/>
-              <w:tab w:val="right" w:leader="dot" w:pos="9350"/>
+              <w:tab w:val="right" w:leader="dot" w:pos="9360"/>
             </w:tabs>
+          </w:pPr>
+          <w:r>
             <w:rPr>
-              <w:rFonts w:asciiTheme="minorHAnsi" w:hAnsiTheme="minorHAnsi" w:eastAsiaTheme="minorEastAsia" w:cstheme="minorBidi"/>
-              <w:kern w:val="2"/>
-              <w:sz w:val="24"/>
-              <w:szCs w:val="24"/>
-              <w:lang w:val="en-US"/>
-              <w14:ligatures w14:val="standardContextual"/>
+              <w:bCs/>
             </w:rPr>
-          </w:pPr>
-          <w:r>
             <w:fldChar w:fldCharType="begin"/>
           </w:r>
           <w:r>
-            <w:instrText xml:space="preserve"> HYPERLINK \l "_Toc213081781" </w:instrText>
-          </w:r>
-          <w:r>
+            <w:rPr>
+              <w:bCs/>
+            </w:rPr>
+            <w:instrText xml:space="preserve"> HYPERLINK \l _Toc27695 </w:instrText>
+          </w:r>
+          <w:r>
+            <w:rPr>
+              <w:bCs/>
+            </w:rPr>
             <w:fldChar w:fldCharType="separate"/>
           </w:r>
           <w:r>
             <w:rPr>
-              <w:rStyle w:val="15"/>
               <w:lang w:val="vi-VN"/>
             </w:rPr>
-            <w:t>3.2.2.</w:t>
+            <w:t>3.2.2. Ký hiệu trạng thái của process</w:t>
+          </w:r>
+          <w:r>
+            <w:tab/>
+          </w:r>
+          <w:r>
+            <w:fldChar w:fldCharType="begin"/>
+          </w:r>
+          <w:r>
+            <w:instrText xml:space="preserve"> PAGEREF _Toc27695 \h </w:instrText>
+          </w:r>
+          <w:r>
+            <w:fldChar w:fldCharType="separate"/>
+          </w:r>
+          <w:r>
+            <w:t>6</w:t>
+          </w:r>
+          <w:r>
+            <w:fldChar w:fldCharType="end"/>
           </w:r>
           <w:r>
             <w:rPr>
-              <w:rFonts w:asciiTheme="minorHAnsi" w:hAnsiTheme="minorHAnsi" w:eastAsiaTheme="minorEastAsia" w:cstheme="minorBidi"/>
-              <w:kern w:val="2"/>
-              <w:sz w:val="24"/>
-              <w:szCs w:val="24"/>
-              <w:lang w:val="en-US"/>
-              <w14:ligatures w14:val="standardContextual"/>
+              <w:bCs/>
             </w:rPr>
-            <w:tab/>
-          </w:r>
-          <w:r>
-            <w:rPr>
-              <w:rStyle w:val="15"/>
-              <w:lang w:val="vi-VN"/>
-            </w:rPr>
-            <w:t>Ký hiệu trạng thái của process</w:t>
-          </w:r>
-          <w:r>
-            <w:tab/>
-          </w:r>
-          <w:r>
-            <w:fldChar w:fldCharType="begin"/>
-          </w:r>
-          <w:r>
-            <w:instrText xml:space="preserve"> PAGEREF _Toc213081781 \h </w:instrText>
-          </w:r>
-          <w:r>
-            <w:fldChar w:fldCharType="separate"/>
-          </w:r>
-          <w:r>
-            <w:t>3</w:t>
-          </w:r>
-          <w:r>
-            <w:fldChar w:fldCharType="end"/>
-          </w:r>
-          <w:r>
             <w:fldChar w:fldCharType="end"/>
           </w:r>
         </w:p>
@@ -1659,48 +1438,36 @@
           <w:pPr>
             <w:pStyle w:val="21"/>
             <w:tabs>
-              <w:tab w:val="left" w:pos="960"/>
-              <w:tab w:val="right" w:leader="dot" w:pos="9350"/>
+              <w:tab w:val="right" w:leader="dot" w:pos="9360"/>
             </w:tabs>
+          </w:pPr>
+          <w:r>
             <w:rPr>
-              <w:rFonts w:asciiTheme="minorHAnsi" w:hAnsiTheme="minorHAnsi" w:eastAsiaTheme="minorEastAsia" w:cstheme="minorBidi"/>
-              <w:kern w:val="2"/>
-              <w:sz w:val="24"/>
-              <w:szCs w:val="24"/>
-              <w:lang w:val="en-US"/>
-              <w14:ligatures w14:val="standardContextual"/>
+              <w:bCs/>
             </w:rPr>
-          </w:pPr>
-          <w:r>
             <w:fldChar w:fldCharType="begin"/>
           </w:r>
           <w:r>
-            <w:instrText xml:space="preserve"> HYPERLINK \l "_Toc213081782" </w:instrText>
-          </w:r>
-          <w:r>
+            <w:rPr>
+              <w:bCs/>
+            </w:rPr>
+            <w:instrText xml:space="preserve"> HYPERLINK \l _Toc11206 </w:instrText>
+          </w:r>
+          <w:r>
+            <w:rPr>
+              <w:bCs/>
+            </w:rPr>
             <w:fldChar w:fldCharType="separate"/>
           </w:r>
           <w:r>
             <w:rPr>
-              <w:rStyle w:val="15"/>
               <w:lang w:val="vi-VN"/>
             </w:rPr>
-            <w:t>3.3.</w:t>
+            <w:t xml:space="preserve">3.3. </w:t>
           </w:r>
           <w:r>
             <w:rPr>
-              <w:rFonts w:asciiTheme="minorHAnsi" w:hAnsiTheme="minorHAnsi" w:eastAsiaTheme="minorEastAsia" w:cstheme="minorBidi"/>
-              <w:kern w:val="2"/>
-              <w:sz w:val="24"/>
-              <w:szCs w:val="24"/>
-              <w:lang w:val="en-US"/>
-              <w14:ligatures w14:val="standardContextual"/>
-            </w:rPr>
-            <w:tab/>
-          </w:r>
-          <w:r>
-            <w:rPr>
-              <w:rStyle w:val="15"/>
+              <w:highlight w:val="yellow"/>
               <w:lang w:val="vi-VN"/>
             </w:rPr>
             <w:t>Quy trình xử lý lỗi</w:t>
@@ -1712,18 +1479,21 @@
             <w:fldChar w:fldCharType="begin"/>
           </w:r>
           <w:r>
-            <w:instrText xml:space="preserve"> PAGEREF _Toc213081782 \h </w:instrText>
+            <w:instrText xml:space="preserve"> PAGEREF _Toc11206 \h </w:instrText>
           </w:r>
           <w:r>
             <w:fldChar w:fldCharType="separate"/>
           </w:r>
           <w:r>
-            <w:t>3</w:t>
+            <w:t>7</w:t>
           </w:r>
           <w:r>
             <w:fldChar w:fldCharType="end"/>
           </w:r>
           <w:r>
+            <w:rPr>
+              <w:bCs/>
+            </w:rPr>
             <w:fldChar w:fldCharType="end"/>
           </w:r>
         </w:p>
@@ -1731,71 +1501,55 @@
           <w:pPr>
             <w:pStyle w:val="20"/>
             <w:tabs>
-              <w:tab w:val="left" w:pos="440"/>
-              <w:tab w:val="right" w:leader="dot" w:pos="9350"/>
+              <w:tab w:val="right" w:leader="dot" w:pos="9360"/>
             </w:tabs>
+          </w:pPr>
+          <w:r>
             <w:rPr>
-              <w:rFonts w:asciiTheme="minorHAnsi" w:hAnsiTheme="minorHAnsi" w:eastAsiaTheme="minorEastAsia" w:cstheme="minorBidi"/>
-              <w:kern w:val="2"/>
-              <w:sz w:val="24"/>
-              <w:szCs w:val="24"/>
-              <w:lang w:val="en-US"/>
-              <w14:ligatures w14:val="standardContextual"/>
+              <w:bCs/>
             </w:rPr>
-          </w:pPr>
-          <w:r>
             <w:fldChar w:fldCharType="begin"/>
           </w:r>
           <w:r>
-            <w:instrText xml:space="preserve"> HYPERLINK \l "_Toc213081783" </w:instrText>
-          </w:r>
-          <w:r>
+            <w:rPr>
+              <w:bCs/>
+            </w:rPr>
+            <w:instrText xml:space="preserve"> HYPERLINK \l _Toc10560 </w:instrText>
+          </w:r>
+          <w:r>
+            <w:rPr>
+              <w:bCs/>
+            </w:rPr>
             <w:fldChar w:fldCharType="separate"/>
           </w:r>
           <w:r>
             <w:rPr>
-              <w:rStyle w:val="15"/>
               <w:lang w:val="vi-VN"/>
             </w:rPr>
-            <w:t>4.</w:t>
+            <w:t>4. CẤU TRÚC CƠ SỞ DỮ LIỆU</w:t>
+          </w:r>
+          <w:r>
+            <w:tab/>
+          </w:r>
+          <w:r>
+            <w:fldChar w:fldCharType="begin"/>
+          </w:r>
+          <w:r>
+            <w:instrText xml:space="preserve"> PAGEREF _Toc10560 \h </w:instrText>
+          </w:r>
+          <w:r>
+            <w:fldChar w:fldCharType="separate"/>
+          </w:r>
+          <w:r>
+            <w:t>7</w:t>
+          </w:r>
+          <w:r>
+            <w:fldChar w:fldCharType="end"/>
           </w:r>
           <w:r>
             <w:rPr>
-              <w:rFonts w:asciiTheme="minorHAnsi" w:hAnsiTheme="minorHAnsi" w:eastAsiaTheme="minorEastAsia" w:cstheme="minorBidi"/>
-              <w:kern w:val="2"/>
-              <w:sz w:val="24"/>
-              <w:szCs w:val="24"/>
-              <w:lang w:val="en-US"/>
-              <w14:ligatures w14:val="standardContextual"/>
+              <w:bCs/>
             </w:rPr>
-            <w:tab/>
-          </w:r>
-          <w:r>
-            <w:rPr>
-              <w:rStyle w:val="15"/>
-              <w:lang w:val="vi-VN"/>
-            </w:rPr>
-            <w:t>CẤU TRÚC CƠ SỞ DỮ LIỆU</w:t>
-          </w:r>
-          <w:r>
-            <w:tab/>
-          </w:r>
-          <w:r>
-            <w:fldChar w:fldCharType="begin"/>
-          </w:r>
-          <w:r>
-            <w:instrText xml:space="preserve"> PAGEREF _Toc213081783 \h </w:instrText>
-          </w:r>
-          <w:r>
-            <w:fldChar w:fldCharType="separate"/>
-          </w:r>
-          <w:r>
-            <w:t>3</w:t>
-          </w:r>
-          <w:r>
-            <w:fldChar w:fldCharType="end"/>
-          </w:r>
-          <w:r>
             <w:fldChar w:fldCharType="end"/>
           </w:r>
         </w:p>
@@ -1803,71 +1557,55 @@
           <w:pPr>
             <w:pStyle w:val="21"/>
             <w:tabs>
-              <w:tab w:val="left" w:pos="960"/>
-              <w:tab w:val="right" w:leader="dot" w:pos="9350"/>
+              <w:tab w:val="right" w:leader="dot" w:pos="9360"/>
             </w:tabs>
+          </w:pPr>
+          <w:r>
             <w:rPr>
-              <w:rFonts w:asciiTheme="minorHAnsi" w:hAnsiTheme="minorHAnsi" w:eastAsiaTheme="minorEastAsia" w:cstheme="minorBidi"/>
-              <w:kern w:val="2"/>
-              <w:sz w:val="24"/>
-              <w:szCs w:val="24"/>
-              <w:lang w:val="en-US"/>
-              <w14:ligatures w14:val="standardContextual"/>
+              <w:bCs/>
             </w:rPr>
-          </w:pPr>
-          <w:r>
             <w:fldChar w:fldCharType="begin"/>
           </w:r>
           <w:r>
-            <w:instrText xml:space="preserve"> HYPERLINK \l "_Toc213081784" </w:instrText>
-          </w:r>
-          <w:r>
+            <w:rPr>
+              <w:bCs/>
+            </w:rPr>
+            <w:instrText xml:space="preserve"> HYPERLINK \l _Toc19217 </w:instrText>
+          </w:r>
+          <w:r>
+            <w:rPr>
+              <w:bCs/>
+            </w:rPr>
             <w:fldChar w:fldCharType="separate"/>
           </w:r>
           <w:r>
             <w:rPr>
-              <w:rStyle w:val="15"/>
               <w:lang w:val="vi-VN"/>
             </w:rPr>
-            <w:t>4.1.</w:t>
+            <w:t>4.1. Staging Area</w:t>
+          </w:r>
+          <w:r>
+            <w:tab/>
+          </w:r>
+          <w:r>
+            <w:fldChar w:fldCharType="begin"/>
+          </w:r>
+          <w:r>
+            <w:instrText xml:space="preserve"> PAGEREF _Toc19217 \h </w:instrText>
+          </w:r>
+          <w:r>
+            <w:fldChar w:fldCharType="separate"/>
+          </w:r>
+          <w:r>
+            <w:t>7</w:t>
+          </w:r>
+          <w:r>
+            <w:fldChar w:fldCharType="end"/>
           </w:r>
           <w:r>
             <w:rPr>
-              <w:rFonts w:asciiTheme="minorHAnsi" w:hAnsiTheme="minorHAnsi" w:eastAsiaTheme="minorEastAsia" w:cstheme="minorBidi"/>
-              <w:kern w:val="2"/>
-              <w:sz w:val="24"/>
-              <w:szCs w:val="24"/>
-              <w:lang w:val="en-US"/>
-              <w14:ligatures w14:val="standardContextual"/>
+              <w:bCs/>
             </w:rPr>
-            <w:tab/>
-          </w:r>
-          <w:r>
-            <w:rPr>
-              <w:rStyle w:val="15"/>
-              <w:lang w:val="vi-VN"/>
-            </w:rPr>
-            <w:t>Staging Area</w:t>
-          </w:r>
-          <w:r>
-            <w:tab/>
-          </w:r>
-          <w:r>
-            <w:fldChar w:fldCharType="begin"/>
-          </w:r>
-          <w:r>
-            <w:instrText xml:space="preserve"> PAGEREF _Toc213081784 \h </w:instrText>
-          </w:r>
-          <w:r>
-            <w:fldChar w:fldCharType="separate"/>
-          </w:r>
-          <w:r>
-            <w:t>3</w:t>
-          </w:r>
-          <w:r>
-            <w:fldChar w:fldCharType="end"/>
-          </w:r>
-          <w:r>
             <w:fldChar w:fldCharType="end"/>
           </w:r>
         </w:p>
@@ -1875,71 +1613,55 @@
           <w:pPr>
             <w:pStyle w:val="22"/>
             <w:tabs>
-              <w:tab w:val="left" w:pos="1200"/>
-              <w:tab w:val="right" w:leader="dot" w:pos="9350"/>
+              <w:tab w:val="right" w:leader="dot" w:pos="9360"/>
             </w:tabs>
+          </w:pPr>
+          <w:r>
             <w:rPr>
-              <w:rFonts w:asciiTheme="minorHAnsi" w:hAnsiTheme="minorHAnsi" w:eastAsiaTheme="minorEastAsia" w:cstheme="minorBidi"/>
-              <w:kern w:val="2"/>
-              <w:sz w:val="24"/>
-              <w:szCs w:val="24"/>
-              <w:lang w:val="en-US"/>
-              <w14:ligatures w14:val="standardContextual"/>
+              <w:bCs/>
             </w:rPr>
-          </w:pPr>
-          <w:r>
             <w:fldChar w:fldCharType="begin"/>
           </w:r>
           <w:r>
-            <w:instrText xml:space="preserve"> HYPERLINK \l "_Toc213081785" </w:instrText>
-          </w:r>
-          <w:r>
+            <w:rPr>
+              <w:bCs/>
+            </w:rPr>
+            <w:instrText xml:space="preserve"> HYPERLINK \l _Toc19216 </w:instrText>
+          </w:r>
+          <w:r>
+            <w:rPr>
+              <w:bCs/>
+            </w:rPr>
             <w:fldChar w:fldCharType="separate"/>
           </w:r>
           <w:r>
             <w:rPr>
-              <w:rStyle w:val="15"/>
               <w:lang w:val="vi-VN"/>
             </w:rPr>
-            <w:t>4.1.1.</w:t>
+            <w:t>4.1.1. Control database</w:t>
+          </w:r>
+          <w:r>
+            <w:tab/>
+          </w:r>
+          <w:r>
+            <w:fldChar w:fldCharType="begin"/>
+          </w:r>
+          <w:r>
+            <w:instrText xml:space="preserve"> PAGEREF _Toc19216 \h </w:instrText>
+          </w:r>
+          <w:r>
+            <w:fldChar w:fldCharType="separate"/>
+          </w:r>
+          <w:r>
+            <w:t>7</w:t>
+          </w:r>
+          <w:r>
+            <w:fldChar w:fldCharType="end"/>
           </w:r>
           <w:r>
             <w:rPr>
-              <w:rFonts w:asciiTheme="minorHAnsi" w:hAnsiTheme="minorHAnsi" w:eastAsiaTheme="minorEastAsia" w:cstheme="minorBidi"/>
-              <w:kern w:val="2"/>
-              <w:sz w:val="24"/>
-              <w:szCs w:val="24"/>
-              <w:lang w:val="en-US"/>
-              <w14:ligatures w14:val="standardContextual"/>
+              <w:bCs/>
             </w:rPr>
-            <w:tab/>
-          </w:r>
-          <w:r>
-            <w:rPr>
-              <w:rStyle w:val="15"/>
-              <w:lang w:val="vi-VN"/>
-            </w:rPr>
-            <w:t>Control database</w:t>
-          </w:r>
-          <w:r>
-            <w:tab/>
-          </w:r>
-          <w:r>
-            <w:fldChar w:fldCharType="begin"/>
-          </w:r>
-          <w:r>
-            <w:instrText xml:space="preserve"> PAGEREF _Toc213081785 \h </w:instrText>
-          </w:r>
-          <w:r>
-            <w:fldChar w:fldCharType="separate"/>
-          </w:r>
-          <w:r>
-            <w:t>3</w:t>
-          </w:r>
-          <w:r>
-            <w:fldChar w:fldCharType="end"/>
-          </w:r>
-          <w:r>
             <w:fldChar w:fldCharType="end"/>
           </w:r>
         </w:p>
@@ -1947,48 +1669,36 @@
           <w:pPr>
             <w:pStyle w:val="22"/>
             <w:tabs>
-              <w:tab w:val="left" w:pos="1200"/>
-              <w:tab w:val="right" w:leader="dot" w:pos="9350"/>
+              <w:tab w:val="right" w:leader="dot" w:pos="9360"/>
             </w:tabs>
+          </w:pPr>
+          <w:r>
             <w:rPr>
-              <w:rFonts w:asciiTheme="minorHAnsi" w:hAnsiTheme="minorHAnsi" w:eastAsiaTheme="minorEastAsia" w:cstheme="minorBidi"/>
-              <w:kern w:val="2"/>
-              <w:sz w:val="24"/>
-              <w:szCs w:val="24"/>
-              <w:lang w:val="en-US"/>
-              <w14:ligatures w14:val="standardContextual"/>
+              <w:bCs/>
             </w:rPr>
-          </w:pPr>
-          <w:r>
             <w:fldChar w:fldCharType="begin"/>
           </w:r>
           <w:r>
-            <w:instrText xml:space="preserve"> HYPERLINK \l "_Toc213081786" </w:instrText>
-          </w:r>
-          <w:r>
+            <w:rPr>
+              <w:bCs/>
+            </w:rPr>
+            <w:instrText xml:space="preserve"> HYPERLINK \l _Toc15917 </w:instrText>
+          </w:r>
+          <w:r>
+            <w:rPr>
+              <w:bCs/>
+            </w:rPr>
             <w:fldChar w:fldCharType="separate"/>
           </w:r>
           <w:r>
             <w:rPr>
-              <w:rStyle w:val="15"/>
               <w:lang w:val="vi-VN"/>
             </w:rPr>
-            <w:t>4.1.2.</w:t>
+            <w:t xml:space="preserve">4.1.2. </w:t>
           </w:r>
           <w:r>
             <w:rPr>
-              <w:rFonts w:asciiTheme="minorHAnsi" w:hAnsiTheme="minorHAnsi" w:eastAsiaTheme="minorEastAsia" w:cstheme="minorBidi"/>
-              <w:kern w:val="2"/>
-              <w:sz w:val="24"/>
-              <w:szCs w:val="24"/>
-              <w:lang w:val="en-US"/>
-              <w14:ligatures w14:val="standardContextual"/>
-            </w:rPr>
-            <w:tab/>
-          </w:r>
-          <w:r>
-            <w:rPr>
-              <w:rStyle w:val="15"/>
+              <w:highlight w:val="yellow"/>
               <w:lang w:val="vi-VN"/>
             </w:rPr>
             <w:t>Straging database</w:t>
@@ -2000,18 +1710,21 @@
             <w:fldChar w:fldCharType="begin"/>
           </w:r>
           <w:r>
-            <w:instrText xml:space="preserve"> PAGEREF _Toc213081786 \h </w:instrText>
+            <w:instrText xml:space="preserve"> PAGEREF _Toc15917 \h </w:instrText>
           </w:r>
           <w:r>
             <w:fldChar w:fldCharType="separate"/>
           </w:r>
           <w:r>
-            <w:t>3</w:t>
+            <w:t>9</w:t>
           </w:r>
           <w:r>
             <w:fldChar w:fldCharType="end"/>
           </w:r>
           <w:r>
+            <w:rPr>
+              <w:bCs/>
+            </w:rPr>
             <w:fldChar w:fldCharType="end"/>
           </w:r>
         </w:p>
@@ -2019,48 +1732,36 @@
           <w:pPr>
             <w:pStyle w:val="22"/>
             <w:tabs>
-              <w:tab w:val="left" w:pos="1200"/>
-              <w:tab w:val="right" w:leader="dot" w:pos="9350"/>
+              <w:tab w:val="right" w:leader="dot" w:pos="9360"/>
             </w:tabs>
+          </w:pPr>
+          <w:r>
             <w:rPr>
-              <w:rFonts w:asciiTheme="minorHAnsi" w:hAnsiTheme="minorHAnsi" w:eastAsiaTheme="minorEastAsia" w:cstheme="minorBidi"/>
-              <w:kern w:val="2"/>
-              <w:sz w:val="24"/>
-              <w:szCs w:val="24"/>
-              <w:lang w:val="en-US"/>
-              <w14:ligatures w14:val="standardContextual"/>
+              <w:bCs/>
             </w:rPr>
-          </w:pPr>
-          <w:r>
             <w:fldChar w:fldCharType="begin"/>
           </w:r>
           <w:r>
-            <w:instrText xml:space="preserve"> HYPERLINK \l "_Toc213081787" </w:instrText>
-          </w:r>
-          <w:r>
+            <w:rPr>
+              <w:bCs/>
+            </w:rPr>
+            <w:instrText xml:space="preserve"> HYPERLINK \l _Toc24888 </w:instrText>
+          </w:r>
+          <w:r>
+            <w:rPr>
+              <w:bCs/>
+            </w:rPr>
             <w:fldChar w:fldCharType="separate"/>
           </w:r>
           <w:r>
             <w:rPr>
-              <w:rStyle w:val="15"/>
               <w:lang w:val="vi-VN"/>
             </w:rPr>
-            <w:t>4.1.3.</w:t>
+            <w:t xml:space="preserve">4.1.3. </w:t>
           </w:r>
           <w:r>
             <w:rPr>
-              <w:rFonts w:asciiTheme="minorHAnsi" w:hAnsiTheme="minorHAnsi" w:eastAsiaTheme="minorEastAsia" w:cstheme="minorBidi"/>
-              <w:kern w:val="2"/>
-              <w:sz w:val="24"/>
-              <w:szCs w:val="24"/>
-              <w:lang w:val="en-US"/>
-              <w14:ligatures w14:val="standardContextual"/>
-            </w:rPr>
-            <w:tab/>
-          </w:r>
-          <w:r>
-            <w:rPr>
-              <w:rStyle w:val="15"/>
+              <w:highlight w:val="yellow"/>
               <w:lang w:val="vi-VN"/>
             </w:rPr>
             <w:t>Warehouse database</w:t>
@@ -2072,18 +1773,21 @@
             <w:fldChar w:fldCharType="begin"/>
           </w:r>
           <w:r>
-            <w:instrText xml:space="preserve"> PAGEREF _Toc213081787 \h </w:instrText>
+            <w:instrText xml:space="preserve"> PAGEREF _Toc24888 \h </w:instrText>
           </w:r>
           <w:r>
             <w:fldChar w:fldCharType="separate"/>
           </w:r>
           <w:r>
-            <w:t>3</w:t>
+            <w:t>9</w:t>
           </w:r>
           <w:r>
             <w:fldChar w:fldCharType="end"/>
           </w:r>
           <w:r>
+            <w:rPr>
+              <w:bCs/>
+            </w:rPr>
             <w:fldChar w:fldCharType="end"/>
           </w:r>
         </w:p>
@@ -2091,48 +1795,36 @@
           <w:pPr>
             <w:pStyle w:val="21"/>
             <w:tabs>
-              <w:tab w:val="left" w:pos="960"/>
-              <w:tab w:val="right" w:leader="dot" w:pos="9350"/>
+              <w:tab w:val="right" w:leader="dot" w:pos="9360"/>
             </w:tabs>
+          </w:pPr>
+          <w:r>
             <w:rPr>
-              <w:rFonts w:asciiTheme="minorHAnsi" w:hAnsiTheme="minorHAnsi" w:eastAsiaTheme="minorEastAsia" w:cstheme="minorBidi"/>
-              <w:kern w:val="2"/>
-              <w:sz w:val="24"/>
-              <w:szCs w:val="24"/>
-              <w:lang w:val="en-US"/>
-              <w14:ligatures w14:val="standardContextual"/>
+              <w:bCs/>
             </w:rPr>
-          </w:pPr>
-          <w:r>
             <w:fldChar w:fldCharType="begin"/>
           </w:r>
           <w:r>
-            <w:instrText xml:space="preserve"> HYPERLINK \l "_Toc213081788" </w:instrText>
-          </w:r>
-          <w:r>
+            <w:rPr>
+              <w:bCs/>
+            </w:rPr>
+            <w:instrText xml:space="preserve"> HYPERLINK \l _Toc16863 </w:instrText>
+          </w:r>
+          <w:r>
+            <w:rPr>
+              <w:bCs/>
+            </w:rPr>
             <w:fldChar w:fldCharType="separate"/>
           </w:r>
           <w:r>
             <w:rPr>
-              <w:rStyle w:val="15"/>
               <w:lang w:val="vi-VN"/>
             </w:rPr>
-            <w:t>4.2.</w:t>
+            <w:t xml:space="preserve">4.2. </w:t>
           </w:r>
           <w:r>
             <w:rPr>
-              <w:rFonts w:asciiTheme="minorHAnsi" w:hAnsiTheme="minorHAnsi" w:eastAsiaTheme="minorEastAsia" w:cstheme="minorBidi"/>
-              <w:kern w:val="2"/>
-              <w:sz w:val="24"/>
-              <w:szCs w:val="24"/>
-              <w:lang w:val="en-US"/>
-              <w14:ligatures w14:val="standardContextual"/>
-            </w:rPr>
-            <w:tab/>
-          </w:r>
-          <w:r>
-            <w:rPr>
-              <w:rStyle w:val="15"/>
+              <w:highlight w:val="yellow"/>
               <w:lang w:val="vi-VN"/>
             </w:rPr>
             <w:t>Data presentation</w:t>
@@ -2144,18 +1836,21 @@
             <w:fldChar w:fldCharType="begin"/>
           </w:r>
           <w:r>
-            <w:instrText xml:space="preserve"> PAGEREF _Toc213081788 \h </w:instrText>
+            <w:instrText xml:space="preserve"> PAGEREF _Toc16863 \h </w:instrText>
           </w:r>
           <w:r>
             <w:fldChar w:fldCharType="separate"/>
           </w:r>
           <w:r>
-            <w:t>3</w:t>
+            <w:t>9</w:t>
           </w:r>
           <w:r>
             <w:fldChar w:fldCharType="end"/>
           </w:r>
           <w:r>
+            <w:rPr>
+              <w:bCs/>
+            </w:rPr>
             <w:fldChar w:fldCharType="end"/>
           </w:r>
         </w:p>
@@ -2163,48 +1858,36 @@
           <w:pPr>
             <w:pStyle w:val="22"/>
             <w:tabs>
-              <w:tab w:val="left" w:pos="1200"/>
-              <w:tab w:val="right" w:leader="dot" w:pos="9350"/>
+              <w:tab w:val="right" w:leader="dot" w:pos="9360"/>
             </w:tabs>
+          </w:pPr>
+          <w:r>
             <w:rPr>
-              <w:rFonts w:asciiTheme="minorHAnsi" w:hAnsiTheme="minorHAnsi" w:eastAsiaTheme="minorEastAsia" w:cstheme="minorBidi"/>
-              <w:kern w:val="2"/>
-              <w:sz w:val="24"/>
-              <w:szCs w:val="24"/>
-              <w:lang w:val="en-US"/>
-              <w14:ligatures w14:val="standardContextual"/>
+              <w:bCs/>
             </w:rPr>
-          </w:pPr>
-          <w:r>
             <w:fldChar w:fldCharType="begin"/>
           </w:r>
           <w:r>
-            <w:instrText xml:space="preserve"> HYPERLINK \l "_Toc213081789" </w:instrText>
-          </w:r>
-          <w:r>
+            <w:rPr>
+              <w:bCs/>
+            </w:rPr>
+            <w:instrText xml:space="preserve"> HYPERLINK \l _Toc17862 </w:instrText>
+          </w:r>
+          <w:r>
+            <w:rPr>
+              <w:bCs/>
+            </w:rPr>
             <w:fldChar w:fldCharType="separate"/>
           </w:r>
           <w:r>
             <w:rPr>
-              <w:rStyle w:val="15"/>
               <w:lang w:val="vi-VN"/>
             </w:rPr>
-            <w:t>4.2.1.</w:t>
+            <w:t xml:space="preserve">4.2.1. </w:t>
           </w:r>
           <w:r>
             <w:rPr>
-              <w:rFonts w:asciiTheme="minorHAnsi" w:hAnsiTheme="minorHAnsi" w:eastAsiaTheme="minorEastAsia" w:cstheme="minorBidi"/>
-              <w:kern w:val="2"/>
-              <w:sz w:val="24"/>
-              <w:szCs w:val="24"/>
-              <w:lang w:val="en-US"/>
-              <w14:ligatures w14:val="standardContextual"/>
-            </w:rPr>
-            <w:tab/>
-          </w:r>
-          <w:r>
-            <w:rPr>
-              <w:rStyle w:val="15"/>
+              <w:highlight w:val="yellow"/>
               <w:lang w:val="vi-VN"/>
             </w:rPr>
             <w:t>Mart I</w:t>
@@ -2216,18 +1899,21 @@
             <w:fldChar w:fldCharType="begin"/>
           </w:r>
           <w:r>
-            <w:instrText xml:space="preserve"> PAGEREF _Toc213081789 \h </w:instrText>
+            <w:instrText xml:space="preserve"> PAGEREF _Toc17862 \h </w:instrText>
           </w:r>
           <w:r>
             <w:fldChar w:fldCharType="separate"/>
           </w:r>
           <w:r>
-            <w:t>3</w:t>
+            <w:t>9</w:t>
           </w:r>
           <w:r>
             <w:fldChar w:fldCharType="end"/>
           </w:r>
           <w:r>
+            <w:rPr>
+              <w:bCs/>
+            </w:rPr>
             <w:fldChar w:fldCharType="end"/>
           </w:r>
         </w:p>
@@ -2235,71 +1921,55 @@
           <w:pPr>
             <w:pStyle w:val="20"/>
             <w:tabs>
-              <w:tab w:val="left" w:pos="440"/>
-              <w:tab w:val="right" w:leader="dot" w:pos="9350"/>
+              <w:tab w:val="right" w:leader="dot" w:pos="9360"/>
             </w:tabs>
+          </w:pPr>
+          <w:r>
             <w:rPr>
-              <w:rFonts w:asciiTheme="minorHAnsi" w:hAnsiTheme="minorHAnsi" w:eastAsiaTheme="minorEastAsia" w:cstheme="minorBidi"/>
-              <w:kern w:val="2"/>
-              <w:sz w:val="24"/>
-              <w:szCs w:val="24"/>
-              <w:lang w:val="en-US"/>
-              <w14:ligatures w14:val="standardContextual"/>
+              <w:bCs/>
             </w:rPr>
-          </w:pPr>
-          <w:r>
             <w:fldChar w:fldCharType="begin"/>
           </w:r>
           <w:r>
-            <w:instrText xml:space="preserve"> HYPERLINK \l "_Toc213081790" </w:instrText>
-          </w:r>
-          <w:r>
+            <w:rPr>
+              <w:bCs/>
+            </w:rPr>
+            <w:instrText xml:space="preserve"> HYPERLINK \l _Toc32496 </w:instrText>
+          </w:r>
+          <w:r>
+            <w:rPr>
+              <w:bCs/>
+            </w:rPr>
             <w:fldChar w:fldCharType="separate"/>
           </w:r>
           <w:r>
             <w:rPr>
-              <w:rStyle w:val="15"/>
               <w:lang w:val="vi-VN"/>
             </w:rPr>
-            <w:t>5.</w:t>
+            <w:t>5. QUY TRÌNH CÁ NHÂN ĐẢM NHẬN</w:t>
+          </w:r>
+          <w:r>
+            <w:tab/>
+          </w:r>
+          <w:r>
+            <w:fldChar w:fldCharType="begin"/>
+          </w:r>
+          <w:r>
+            <w:instrText xml:space="preserve"> PAGEREF _Toc32496 \h </w:instrText>
+          </w:r>
+          <w:r>
+            <w:fldChar w:fldCharType="separate"/>
+          </w:r>
+          <w:r>
+            <w:t>9</w:t>
+          </w:r>
+          <w:r>
+            <w:fldChar w:fldCharType="end"/>
           </w:r>
           <w:r>
             <w:rPr>
-              <w:rFonts w:asciiTheme="minorHAnsi" w:hAnsiTheme="minorHAnsi" w:eastAsiaTheme="minorEastAsia" w:cstheme="minorBidi"/>
-              <w:kern w:val="2"/>
-              <w:sz w:val="24"/>
-              <w:szCs w:val="24"/>
-              <w:lang w:val="en-US"/>
-              <w14:ligatures w14:val="standardContextual"/>
+              <w:bCs/>
             </w:rPr>
-            <w:tab/>
-          </w:r>
-          <w:r>
-            <w:rPr>
-              <w:rStyle w:val="15"/>
-              <w:lang w:val="vi-VN"/>
-            </w:rPr>
-            <w:t>QUY TRÌNH CÁ NHÂN ĐẢM NHẬN</w:t>
-          </w:r>
-          <w:r>
-            <w:tab/>
-          </w:r>
-          <w:r>
-            <w:fldChar w:fldCharType="begin"/>
-          </w:r>
-          <w:r>
-            <w:instrText xml:space="preserve"> PAGEREF _Toc213081790 \h </w:instrText>
-          </w:r>
-          <w:r>
-            <w:fldChar w:fldCharType="separate"/>
-          </w:r>
-          <w:r>
-            <w:t>3</w:t>
-          </w:r>
-          <w:r>
-            <w:fldChar w:fldCharType="end"/>
-          </w:r>
-          <w:r>
             <w:fldChar w:fldCharType="end"/>
           </w:r>
         </w:p>
@@ -2307,51 +1977,53 @@
           <w:pPr>
             <w:pStyle w:val="21"/>
             <w:tabs>
-              <w:tab w:val="left" w:pos="960"/>
-              <w:tab w:val="right" w:leader="dot" w:pos="9350"/>
+              <w:tab w:val="right" w:leader="dot" w:pos="9360"/>
             </w:tabs>
+          </w:pPr>
+          <w:r>
             <w:rPr>
-              <w:rFonts w:asciiTheme="minorHAnsi" w:hAnsiTheme="minorHAnsi" w:eastAsiaTheme="minorEastAsia" w:cstheme="minorBidi"/>
-              <w:kern w:val="2"/>
-              <w:sz w:val="24"/>
-              <w:szCs w:val="24"/>
-              <w:lang w:val="en-US"/>
-              <w14:ligatures w14:val="standardContextual"/>
+              <w:bCs/>
             </w:rPr>
-          </w:pPr>
-          <w:r>
             <w:fldChar w:fldCharType="begin"/>
           </w:r>
           <w:r>
-            <w:instrText xml:space="preserve"> HYPERLINK \l "_Toc213081791" </w:instrText>
-          </w:r>
-          <w:r>
+            <w:rPr>
+              <w:bCs/>
+            </w:rPr>
+            <w:instrText xml:space="preserve"> HYPERLINK \l _Toc8578 </w:instrText>
+          </w:r>
+          <w:r>
+            <w:rPr>
+              <w:bCs/>
+            </w:rPr>
             <w:fldChar w:fldCharType="separate"/>
           </w:r>
           <w:r>
             <w:rPr>
-              <w:rStyle w:val="15"/>
               <w:lang w:val="vi-VN"/>
             </w:rPr>
-            <w:t>5.1.</w:t>
+            <w:t xml:space="preserve">5.1. </w:t>
           </w:r>
           <w:r>
             <w:rPr>
-              <w:rFonts w:asciiTheme="minorHAnsi" w:hAnsiTheme="minorHAnsi" w:eastAsiaTheme="minorEastAsia" w:cstheme="minorBidi"/>
-              <w:kern w:val="2"/>
-              <w:sz w:val="24"/>
-              <w:szCs w:val="24"/>
-              <w:lang w:val="en-US"/>
-              <w14:ligatures w14:val="standardContextual"/>
-            </w:rPr>
-            <w:tab/>
-          </w:r>
-          <w:r>
-            <w:rPr>
-              <w:rStyle w:val="15"/>
+              <w:highlight w:val="none"/>
               <w:lang w:val="vi-VN"/>
             </w:rPr>
-            <w:t>Quy trình &lt;?&gt;</w:t>
+            <w:t>Quy trình &lt;</w:t>
+          </w:r>
+          <w:r>
+            <w:rPr>
+              <w:highlight w:val="none"/>
+              <w:lang w:val="en-US"/>
+            </w:rPr>
+            <w:t>Transform</w:t>
+          </w:r>
+          <w:r>
+            <w:rPr>
+              <w:highlight w:val="none"/>
+              <w:lang w:val="vi-VN"/>
+            </w:rPr>
+            <w:t xml:space="preserve"> dữ liệu trong db.staging&gt;</w:t>
           </w:r>
           <w:r>
             <w:tab/>
@@ -2360,18 +2032,21 @@
             <w:fldChar w:fldCharType="begin"/>
           </w:r>
           <w:r>
-            <w:instrText xml:space="preserve"> PAGEREF _Toc213081791 \h </w:instrText>
+            <w:instrText xml:space="preserve"> PAGEREF _Toc8578 \h </w:instrText>
           </w:r>
           <w:r>
             <w:fldChar w:fldCharType="separate"/>
           </w:r>
           <w:r>
-            <w:t>4</w:t>
+            <w:t>9</w:t>
           </w:r>
           <w:r>
             <w:fldChar w:fldCharType="end"/>
           </w:r>
           <w:r>
+            <w:rPr>
+              <w:bCs/>
+            </w:rPr>
             <w:fldChar w:fldCharType="end"/>
           </w:r>
         </w:p>
@@ -2379,48 +2054,36 @@
           <w:pPr>
             <w:pStyle w:val="22"/>
             <w:tabs>
-              <w:tab w:val="left" w:pos="1200"/>
-              <w:tab w:val="right" w:leader="dot" w:pos="9350"/>
+              <w:tab w:val="right" w:leader="dot" w:pos="9360"/>
             </w:tabs>
+          </w:pPr>
+          <w:r>
             <w:rPr>
-              <w:rFonts w:asciiTheme="minorHAnsi" w:hAnsiTheme="minorHAnsi" w:eastAsiaTheme="minorEastAsia" w:cstheme="minorBidi"/>
-              <w:kern w:val="2"/>
-              <w:sz w:val="24"/>
-              <w:szCs w:val="24"/>
-              <w:lang w:val="en-US"/>
-              <w14:ligatures w14:val="standardContextual"/>
+              <w:bCs/>
             </w:rPr>
-          </w:pPr>
-          <w:r>
             <w:fldChar w:fldCharType="begin"/>
           </w:r>
           <w:r>
-            <w:instrText xml:space="preserve"> HYPERLINK \l "_Toc213081792" </w:instrText>
-          </w:r>
-          <w:r>
+            <w:rPr>
+              <w:bCs/>
+            </w:rPr>
+            <w:instrText xml:space="preserve"> HYPERLINK \l _Toc14727 </w:instrText>
+          </w:r>
+          <w:r>
+            <w:rPr>
+              <w:bCs/>
+            </w:rPr>
             <w:fldChar w:fldCharType="separate"/>
           </w:r>
           <w:r>
             <w:rPr>
-              <w:rStyle w:val="15"/>
               <w:lang w:val="vi-VN"/>
             </w:rPr>
-            <w:t>5.1.1.</w:t>
+            <w:t xml:space="preserve">5.1.1. </w:t>
           </w:r>
           <w:r>
             <w:rPr>
-              <w:rFonts w:asciiTheme="minorHAnsi" w:hAnsiTheme="minorHAnsi" w:eastAsiaTheme="minorEastAsia" w:cstheme="minorBidi"/>
-              <w:kern w:val="2"/>
-              <w:sz w:val="24"/>
-              <w:szCs w:val="24"/>
-              <w:lang w:val="en-US"/>
-              <w14:ligatures w14:val="standardContextual"/>
-            </w:rPr>
-            <w:tab/>
-          </w:r>
-          <w:r>
-            <w:rPr>
-              <w:rStyle w:val="15"/>
+              <w:highlight w:val="none"/>
               <w:lang w:val="vi-VN"/>
             </w:rPr>
             <w:t>Workflow</w:t>
@@ -2432,18 +2095,98 @@
             <w:fldChar w:fldCharType="begin"/>
           </w:r>
           <w:r>
-            <w:instrText xml:space="preserve"> PAGEREF _Toc213081792 \h </w:instrText>
+            <w:instrText xml:space="preserve"> PAGEREF _Toc14727 \h </w:instrText>
           </w:r>
           <w:r>
             <w:fldChar w:fldCharType="separate"/>
           </w:r>
           <w:r>
-            <w:t>4</w:t>
+            <w:t>9</w:t>
           </w:r>
           <w:r>
             <w:fldChar w:fldCharType="end"/>
           </w:r>
           <w:r>
+            <w:rPr>
+              <w:bCs/>
+            </w:rPr>
+            <w:fldChar w:fldCharType="end"/>
+          </w:r>
+        </w:p>
+        <w:p>
+          <w:pPr>
+            <w:pStyle w:val="21"/>
+            <w:tabs>
+              <w:tab w:val="right" w:leader="dot" w:pos="9360"/>
+            </w:tabs>
+          </w:pPr>
+          <w:r>
+            <w:rPr>
+              <w:bCs/>
+            </w:rPr>
+            <w:fldChar w:fldCharType="begin"/>
+          </w:r>
+          <w:r>
+            <w:rPr>
+              <w:bCs/>
+            </w:rPr>
+            <w:instrText xml:space="preserve"> HYPERLINK \l _Toc29818 </w:instrText>
+          </w:r>
+          <w:r>
+            <w:rPr>
+              <w:bCs/>
+            </w:rPr>
+            <w:fldChar w:fldCharType="separate"/>
+          </w:r>
+          <w:r>
+            <w:rPr>
+              <w:lang w:val="vi-VN"/>
+            </w:rPr>
+            <w:t xml:space="preserve">5.2. </w:t>
+          </w:r>
+          <w:r>
+            <w:rPr>
+              <w:highlight w:val="none"/>
+              <w:lang w:val="vi-VN"/>
+            </w:rPr>
+            <w:t>Quy trình &lt;</w:t>
+          </w:r>
+          <w:r>
+            <w:rPr>
+              <w:highlight w:val="none"/>
+              <w:lang w:val="en-US"/>
+            </w:rPr>
+            <w:t>Tạo</w:t>
+          </w:r>
+          <w:r>
+            <w:rPr>
+              <w:highlight w:val="none"/>
+              <w:lang w:val="vi-VN"/>
+            </w:rPr>
+            <w:t xml:space="preserve"> aggregate table trong db.warehouse&gt;</w:t>
+          </w:r>
+          <w:r>
+            <w:tab/>
+          </w:r>
+          <w:r>
+            <w:fldChar w:fldCharType="begin"/>
+          </w:r>
+          <w:r>
+            <w:instrText xml:space="preserve"> PAGEREF _Toc29818 \h </w:instrText>
+          </w:r>
+          <w:r>
+            <w:fldChar w:fldCharType="separate"/>
+          </w:r>
+          <w:r>
+            <w:t>12</w:t>
+          </w:r>
+          <w:r>
+            <w:fldChar w:fldCharType="end"/>
+          </w:r>
+          <w:r>
+            <w:rPr>
+              <w:bCs/>
+            </w:rPr>
             <w:fldChar w:fldCharType="end"/>
           </w:r>
         </w:p>
@@ -2451,78 +2194,218 @@
           <w:pPr>
             <w:pStyle w:val="22"/>
             <w:tabs>
-              <w:tab w:val="left" w:pos="1200"/>
-              <w:tab w:val="right" w:leader="dot" w:pos="9350"/>
+              <w:tab w:val="right" w:leader="dot" w:pos="9360"/>
             </w:tabs>
+          </w:pPr>
+          <w:r>
             <w:rPr>
-              <w:rFonts w:asciiTheme="minorHAnsi" w:hAnsiTheme="minorHAnsi" w:eastAsiaTheme="minorEastAsia" w:cstheme="minorBidi"/>
-              <w:kern w:val="2"/>
-              <w:sz w:val="24"/>
-              <w:szCs w:val="24"/>
-              <w:lang w:val="en-US"/>
-              <w14:ligatures w14:val="standardContextual"/>
+              <w:bCs/>
             </w:rPr>
-          </w:pPr>
-          <w:r>
             <w:fldChar w:fldCharType="begin"/>
           </w:r>
           <w:r>
-            <w:instrText xml:space="preserve"> HYPERLINK \l "_Toc213081793" </w:instrText>
-          </w:r>
-          <w:r>
+            <w:rPr>
+              <w:bCs/>
+            </w:rPr>
+            <w:instrText xml:space="preserve"> HYPERLINK \l _Toc29713 </w:instrText>
+          </w:r>
+          <w:r>
+            <w:rPr>
+              <w:bCs/>
+            </w:rPr>
             <w:fldChar w:fldCharType="separate"/>
           </w:r>
           <w:r>
             <w:rPr>
-              <w:rStyle w:val="15"/>
+              <w:rFonts w:hint="default" w:ascii="Times New Roman" w:hAnsi="Times New Roman" w:eastAsiaTheme="majorEastAsia" w:cstheme="majorBidi"/>
+              <w:kern w:val="0"/>
+              <w:szCs w:val="28"/>
+              <w:lang w:val="en-US" w:eastAsia="en-US" w:bidi="ar-SA"/>
+              <w14:ligatures w14:val="none"/>
+            </w:rPr>
+            <w:t xml:space="preserve">5.2.1. </w:t>
+          </w:r>
+          <w:r>
+            <w:rPr>
+              <w:highlight w:val="none"/>
               <w:lang w:val="vi-VN"/>
             </w:rPr>
-            <w:t>5.1.2.</w:t>
+            <w:t>Workflow</w:t>
+          </w:r>
+          <w:r>
+            <w:tab/>
+          </w:r>
+          <w:r>
+            <w:fldChar w:fldCharType="begin"/>
+          </w:r>
+          <w:r>
+            <w:instrText xml:space="preserve"> PAGEREF _Toc29713 \h </w:instrText>
+          </w:r>
+          <w:r>
+            <w:fldChar w:fldCharType="separate"/>
+          </w:r>
+          <w:r>
+            <w:t>12</w:t>
+          </w:r>
+          <w:r>
+            <w:fldChar w:fldCharType="end"/>
           </w:r>
           <w:r>
             <w:rPr>
-              <w:rFonts w:asciiTheme="minorHAnsi" w:hAnsiTheme="minorHAnsi" w:eastAsiaTheme="minorEastAsia" w:cstheme="minorBidi"/>
-              <w:kern w:val="2"/>
-              <w:sz w:val="24"/>
-              <w:szCs w:val="24"/>
-              <w:lang w:val="en-US"/>
-              <w14:ligatures w14:val="standardContextual"/>
+              <w:bCs/>
             </w:rPr>
-            <w:tab/>
-          </w:r>
-          <w:r>
-            <w:rPr>
-              <w:rStyle w:val="15"/>
-              <w:lang w:val="vi-VN"/>
-            </w:rPr>
-            <w:t>Chi tiết mã trong quy trình</w:t>
-          </w:r>
-          <w:r>
-            <w:tab/>
-          </w:r>
-          <w:r>
-            <w:fldChar w:fldCharType="begin"/>
-          </w:r>
-          <w:r>
-            <w:instrText xml:space="preserve"> PAGEREF _Toc213081793 \h </w:instrText>
-          </w:r>
-          <w:r>
-            <w:fldChar w:fldCharType="separate"/>
-          </w:r>
-          <w:r>
-            <w:t>4</w:t>
-          </w:r>
-          <w:r>
-            <w:fldChar w:fldCharType="end"/>
-          </w:r>
-          <w:r>
             <w:fldChar w:fldCharType="end"/>
           </w:r>
         </w:p>
         <w:p>
+          <w:pPr>
+            <w:pStyle w:val="21"/>
+            <w:tabs>
+              <w:tab w:val="right" w:leader="dot" w:pos="9360"/>
+            </w:tabs>
+          </w:pPr>
           <w:r>
             <w:rPr>
-              <w:b/>
+              <w:bCs/>
+            </w:rPr>
+            <w:fldChar w:fldCharType="begin"/>
+          </w:r>
+          <w:r>
+            <w:rPr>
+              <w:bCs/>
+            </w:rPr>
+            <w:instrText xml:space="preserve"> HYPERLINK \l _Toc30631 </w:instrText>
+          </w:r>
+          <w:r>
+            <w:rPr>
+              <w:bCs/>
+            </w:rPr>
+            <w:fldChar w:fldCharType="separate"/>
+          </w:r>
+          <w:r>
+            <w:rPr>
+              <w:rFonts w:hint="default"/>
+              <w:lang w:val="en-US" w:eastAsia="en-US"/>
+            </w:rPr>
+            <w:t xml:space="preserve">5.3. </w:t>
+          </w:r>
+          <w:r>
+            <w:rPr>
+              <w:rFonts w:hint="default"/>
+              <w:highlight w:val="none"/>
+              <w:lang w:val="vi-VN" w:eastAsia="en-US"/>
+            </w:rPr>
+            <w:t>Quy trình &lt;</w:t>
+          </w:r>
+          <w:r>
+            <w:rPr>
+              <w:rFonts w:hint="default"/>
+              <w:highlight w:val="none"/>
+              <w:lang w:val="en-US" w:eastAsia="en-US"/>
+            </w:rPr>
+            <w:t>Load</w:t>
+          </w:r>
+          <w:r>
+            <w:rPr>
+              <w:rFonts w:hint="default"/>
+              <w:highlight w:val="none"/>
+              <w:lang w:val="vi-VN" w:eastAsia="en-US"/>
+            </w:rPr>
+            <w:t xml:space="preserve"> dữ liệu từ aggregate table vào data mart&gt;</w:t>
+          </w:r>
+          <w:r>
+            <w:tab/>
+          </w:r>
+          <w:r>
+            <w:fldChar w:fldCharType="begin"/>
+          </w:r>
+          <w:r>
+            <w:instrText xml:space="preserve"> PAGEREF _Toc30631 \h </w:instrText>
+          </w:r>
+          <w:r>
+            <w:fldChar w:fldCharType="separate"/>
+          </w:r>
+          <w:r>
+            <w:t>15</w:t>
+          </w:r>
+          <w:r>
+            <w:fldChar w:fldCharType="end"/>
+          </w:r>
+          <w:r>
+            <w:rPr>
+              <w:bCs/>
+            </w:rPr>
+            <w:fldChar w:fldCharType="end"/>
+          </w:r>
+        </w:p>
+        <w:p>
+          <w:pPr>
+            <w:pStyle w:val="22"/>
+            <w:tabs>
+              <w:tab w:val="right" w:leader="dot" w:pos="9360"/>
+            </w:tabs>
+          </w:pPr>
+          <w:r>
+            <w:rPr>
+              <w:bCs/>
+            </w:rPr>
+            <w:fldChar w:fldCharType="begin"/>
+          </w:r>
+          <w:r>
+            <w:rPr>
+              <w:bCs/>
+            </w:rPr>
+            <w:instrText xml:space="preserve"> HYPERLINK \l _Toc27328 </w:instrText>
+          </w:r>
+          <w:r>
+            <w:rPr>
+              <w:bCs/>
+            </w:rPr>
+            <w:fldChar w:fldCharType="separate"/>
+          </w:r>
+          <w:r>
+            <w:rPr>
+              <w:rFonts w:hint="default"/>
+              <w:lang w:val="en-US" w:eastAsia="en-US"/>
+            </w:rPr>
+            <w:t xml:space="preserve">5.3.1. </w:t>
+          </w:r>
+          <w:r>
+            <w:rPr>
+              <w:rFonts w:hint="default"/>
+              <w:highlight w:val="none"/>
+              <w:lang w:val="en-US" w:eastAsia="en-US"/>
+            </w:rPr>
+            <w:t>Workflow</w:t>
+          </w:r>
+          <w:r>
+            <w:tab/>
+          </w:r>
+          <w:r>
+            <w:fldChar w:fldCharType="begin"/>
+          </w:r>
+          <w:r>
+            <w:instrText xml:space="preserve"> PAGEREF _Toc27328 \h </w:instrText>
+          </w:r>
+          <w:r>
+            <w:fldChar w:fldCharType="separate"/>
+          </w:r>
+          <w:r>
+            <w:t>15</w:t>
+          </w:r>
+          <w:r>
+            <w:fldChar w:fldCharType="end"/>
+          </w:r>
+          <w:r>
+            <w:rPr>
+              <w:bCs/>
+            </w:rPr>
+            <w:fldChar w:fldCharType="end"/>
+          </w:r>
+        </w:p>
+        <w:p>
+          <w:r>
+            <w:rPr>
               <w:bCs/>
             </w:rPr>
             <w:fldChar w:fldCharType="end"/>
@@ -2544,7 +2427,7 @@
           <w:lang w:val="vi-VN"/>
         </w:rPr>
       </w:pPr>
-      <w:bookmarkStart w:id="0" w:name="_Toc213081766"/>
+      <w:bookmarkStart w:id="0" w:name="_Toc3106"/>
       <w:r>
         <w:rPr>
           <w:lang w:val="vi-VN"/>
@@ -2568,7 +2451,7 @@
           <w:lang w:val="vi-VN"/>
         </w:rPr>
       </w:pPr>
-      <w:bookmarkStart w:id="1" w:name="_Toc213081767"/>
+      <w:bookmarkStart w:id="1" w:name="_Toc1097"/>
       <w:r>
         <w:rPr>
           <w:lang w:val="vi-VN"/>
@@ -2576,6 +2459,8 @@
         <w:t>Sơ đồ kiến trúc hệ thống.</w:t>
       </w:r>
       <w:bookmarkEnd w:id="1"/>
+      <w:bookmarkStart w:id="31" w:name="_GoBack"/>
+      <w:bookmarkEnd w:id="31"/>
     </w:p>
     <w:p>
       <w:pPr>
@@ -2645,7 +2530,7 @@
           <w:lang w:val="en-US"/>
         </w:rPr>
       </w:pPr>
-      <w:bookmarkStart w:id="2" w:name="_Toc213081768"/>
+      <w:bookmarkStart w:id="2" w:name="_Toc25775"/>
       <w:r>
         <w:rPr>
           <w:lang w:val="vi-VN"/>
@@ -3904,7 +3789,7 @@
           <w:lang w:val="vi-VN"/>
         </w:rPr>
       </w:pPr>
-      <w:bookmarkStart w:id="3" w:name="_Toc213081769"/>
+      <w:bookmarkStart w:id="3" w:name="_Toc24790"/>
       <w:r>
         <w:rPr>
           <w:highlight w:val="yellow"/>
@@ -3925,7 +3810,7 @@
           <w:lang w:val="vi-VN"/>
         </w:rPr>
       </w:pPr>
-      <w:bookmarkStart w:id="4" w:name="_Toc213081770"/>
+      <w:bookmarkStart w:id="4" w:name="_Toc27786"/>
       <w:r>
         <w:rPr>
           <w:lang w:val="vi-VN"/>
@@ -3946,7 +3831,7 @@
           <w:lang w:val="vi-VN"/>
         </w:rPr>
       </w:pPr>
-      <w:bookmarkStart w:id="5" w:name="_Toc213081771"/>
+      <w:bookmarkStart w:id="5" w:name="_Toc104"/>
       <w:r>
         <w:rPr>
           <w:lang w:val="vi-VN"/>
@@ -3989,7 +3874,7 @@
           <w:lang w:val="vi-VN"/>
         </w:rPr>
       </w:pPr>
-      <w:bookmarkStart w:id="6" w:name="_Toc213081772"/>
+      <w:bookmarkStart w:id="6" w:name="_Toc14734"/>
       <w:r>
         <w:rPr>
           <w:lang w:val="vi-VN"/>
@@ -6252,7 +6137,7 @@
           <w:lang w:val="vi-VN"/>
         </w:rPr>
       </w:pPr>
-      <w:bookmarkStart w:id="7" w:name="_Toc213081773"/>
+      <w:bookmarkStart w:id="7" w:name="_Toc8907"/>
       <w:r>
         <w:rPr>
           <w:lang w:val="vi-VN"/>
@@ -6490,7 +6375,7 @@
           <w:lang w:val="vi-VN"/>
         </w:rPr>
       </w:pPr>
-      <w:bookmarkStart w:id="8" w:name="_Toc213081774"/>
+      <w:bookmarkStart w:id="8" w:name="_Toc4149"/>
       <w:r>
         <w:rPr>
           <w:lang w:val="vi-VN"/>
@@ -6511,7 +6396,7 @@
           <w:lang w:val="vi-VN"/>
         </w:rPr>
       </w:pPr>
-      <w:bookmarkStart w:id="9" w:name="_Toc213081775"/>
+      <w:bookmarkStart w:id="9" w:name="_Toc22280"/>
       <w:r>
         <w:rPr>
           <w:lang w:val="vi-VN"/>
@@ -6531,7 +6416,7 @@
           <w:lang w:val="vi-VN"/>
         </w:rPr>
       </w:pPr>
-      <w:bookmarkStart w:id="10" w:name="_Toc213081776"/>
+      <w:bookmarkStart w:id="10" w:name="_Toc30222"/>
       <w:r>
         <w:rPr>
           <w:lang w:val="vi-VN"/>
@@ -8581,7 +8466,7 @@
           <w:lang w:val="vi-VN"/>
         </w:rPr>
       </w:pPr>
-      <w:bookmarkStart w:id="11" w:name="_Toc213081777"/>
+      <w:bookmarkStart w:id="11" w:name="_Toc7280"/>
       <w:r>
         <w:rPr>
           <w:lang w:val="vi-VN"/>
@@ -9155,7 +9040,7 @@
                 <w:szCs w:val="24"/>
                 <w:lang w:val="vi-VN"/>
               </w:rPr>
-              <w:t>File .csv được đặt ở địa chỉ: C:\Users\Bao Tam\Desktop\HKI nam 3\Data warehouse\Data\weather_log.csv</w:t>
+              <w:t>File .csv được đặt ở địa chỉ: Data\weather_log.csv</w:t>
             </w:r>
           </w:p>
         </w:tc>
@@ -9681,7 +9566,7 @@
           <w:lang w:val="vi-VN"/>
         </w:rPr>
       </w:pPr>
-      <w:bookmarkStart w:id="12" w:name="_Toc213081778"/>
+      <w:bookmarkStart w:id="12" w:name="_Toc17694"/>
       <w:r>
         <w:rPr>
           <w:highlight w:val="yellow"/>
@@ -9703,7 +9588,7 @@
           <w:lang w:val="vi-VN"/>
         </w:rPr>
       </w:pPr>
-      <w:bookmarkStart w:id="13" w:name="_Toc213081779"/>
+      <w:bookmarkStart w:id="13" w:name="_Toc17671"/>
       <w:r>
         <w:rPr>
           <w:lang w:val="vi-VN"/>
@@ -9723,20 +9608,14 @@
           <w:lang w:val="vi-VN"/>
         </w:rPr>
       </w:pPr>
-      <w:bookmarkStart w:id="14" w:name="_Toc213081780"/>
+      <w:bookmarkStart w:id="14" w:name="_Toc12068"/>
       <w:r>
         <w:rPr>
           <w:lang w:val="vi-VN"/>
         </w:rPr>
-        <w:t xml:space="preserve">Ký hiệu trạng thái của </w:t>
+        <w:t>Ký hiệu trạng thái của file</w:t>
       </w:r>
       <w:bookmarkEnd w:id="14"/>
-      <w:r>
-        <w:rPr>
-          <w:lang w:val="vi-VN"/>
-        </w:rPr>
-        <w:t>file</w:t>
-      </w:r>
     </w:p>
     <w:tbl>
       <w:tblPr>
@@ -10044,6 +9923,12 @@
             <w:insideH w:val="single" w:color="666666" w:themeColor="text1" w:themeTint="99" w:sz="4" w:space="0"/>
             <w:insideV w:val="single" w:color="666666" w:themeColor="text1" w:themeTint="99" w:sz="4" w:space="0"/>
           </w:tblBorders>
+          <w:tblCellMar>
+            <w:top w:w="0" w:type="dxa"/>
+            <w:left w:w="108" w:type="dxa"/>
+            <w:bottom w:w="0" w:type="dxa"/>
+            <w:right w:w="108" w:type="dxa"/>
+          </w:tblCellMar>
         </w:tblPrEx>
         <w:tc>
           <w:tcPr>
@@ -10502,7 +10387,7 @@
           <w:lang w:val="vi-VN"/>
         </w:rPr>
       </w:pPr>
-      <w:bookmarkStart w:id="15" w:name="_Toc213081781"/>
+      <w:bookmarkStart w:id="15" w:name="_Toc27695"/>
       <w:r>
         <w:rPr>
           <w:lang w:val="vi-VN"/>
@@ -10809,14 +10694,6 @@
       </w:tr>
       <w:tr>
         <w:tblPrEx>
-          <w:tblBorders>
-            <w:top w:val="single" w:color="666666" w:themeColor="text1" w:themeTint="99" w:sz="4" w:space="0"/>
-            <w:left w:val="single" w:color="666666" w:themeColor="text1" w:themeTint="99" w:sz="4" w:space="0"/>
-            <w:bottom w:val="single" w:color="666666" w:themeColor="text1" w:themeTint="99" w:sz="4" w:space="0"/>
-            <w:right w:val="single" w:color="666666" w:themeColor="text1" w:themeTint="99" w:sz="4" w:space="0"/>
-            <w:insideH w:val="single" w:color="666666" w:themeColor="text1" w:themeTint="99" w:sz="4" w:space="0"/>
-            <w:insideV w:val="single" w:color="666666" w:themeColor="text1" w:themeTint="99" w:sz="4" w:space="0"/>
-          </w:tblBorders>
           <w:tblCellMar>
             <w:top w:w="0" w:type="dxa"/>
             <w:left w:w="108" w:type="dxa"/>
@@ -11241,6 +11118,12 @@
             <w:insideH w:val="single" w:color="666666" w:themeColor="text1" w:themeTint="99" w:sz="4" w:space="0"/>
             <w:insideV w:val="single" w:color="666666" w:themeColor="text1" w:themeTint="99" w:sz="4" w:space="0"/>
           </w:tblBorders>
+          <w:tblCellMar>
+            <w:top w:w="0" w:type="dxa"/>
+            <w:left w:w="108" w:type="dxa"/>
+            <w:bottom w:w="0" w:type="dxa"/>
+            <w:right w:w="108" w:type="dxa"/>
+          </w:tblCellMar>
         </w:tblPrEx>
         <w:tc>
           <w:tcPr>
@@ -11888,7 +11771,6 @@
           <w:docGrid w:linePitch="360" w:charSpace="0"/>
         </w:sectPr>
       </w:pPr>
-      <w:bookmarkStart w:id="16" w:name="_Toc213081782"/>
     </w:p>
     <w:p>
       <w:pPr>
@@ -11903,6 +11785,7 @@
           <w:lang w:val="vi-VN"/>
         </w:rPr>
       </w:pPr>
+      <w:bookmarkStart w:id="16" w:name="_Toc11206"/>
       <w:r>
         <w:rPr>
           <w:highlight w:val="yellow"/>
@@ -11923,7 +11806,7 @@
           <w:lang w:val="vi-VN"/>
         </w:rPr>
       </w:pPr>
-      <w:bookmarkStart w:id="17" w:name="_Toc213081783"/>
+      <w:bookmarkStart w:id="17" w:name="_Toc10560"/>
       <w:r>
         <w:rPr>
           <w:lang w:val="vi-VN"/>
@@ -11944,7 +11827,7 @@
           <w:lang w:val="vi-VN"/>
         </w:rPr>
       </w:pPr>
-      <w:bookmarkStart w:id="18" w:name="_Toc213081784"/>
+      <w:bookmarkStart w:id="18" w:name="_Toc19217"/>
       <w:r>
         <w:rPr>
           <w:lang w:val="vi-VN"/>
@@ -11964,7 +11847,7 @@
           <w:lang w:val="vi-VN"/>
         </w:rPr>
       </w:pPr>
-      <w:bookmarkStart w:id="19" w:name="_Toc213081785"/>
+      <w:bookmarkStart w:id="19" w:name="_Toc19216"/>
       <w:r>
         <w:rPr>
           <w:lang w:val="vi-VN"/>
@@ -14188,14 +14071,6 @@
               <w:gridCol w:w="1784"/>
             </w:tblGrid>
             <w:tr>
-              <w:tblPrEx>
-                <w:tblCellMar>
-                  <w:top w:w="15" w:type="dxa"/>
-                  <w:left w:w="15" w:type="dxa"/>
-                  <w:bottom w:w="15" w:type="dxa"/>
-                  <w:right w:w="15" w:type="dxa"/>
-                </w:tblCellMar>
-              </w:tblPrEx>
               <w:trPr>
                 <w:tblCellSpacing w:w="15" w:type="dxa"/>
               </w:trPr>
@@ -14252,6 +14127,14 @@
               <w:gridCol w:w="96"/>
             </w:tblGrid>
             <w:tr>
+              <w:tblPrEx>
+                <w:tblCellMar>
+                  <w:top w:w="15" w:type="dxa"/>
+                  <w:left w:w="15" w:type="dxa"/>
+                  <w:bottom w:w="15" w:type="dxa"/>
+                  <w:right w:w="15" w:type="dxa"/>
+                </w:tblCellMar>
+              </w:tblPrEx>
               <w:trPr>
                 <w:tblCellSpacing w:w="15" w:type="dxa"/>
               </w:trPr>
@@ -14578,14 +14461,6 @@
               <w:gridCol w:w="1784"/>
             </w:tblGrid>
             <w:tr>
-              <w:tblPrEx>
-                <w:tblCellMar>
-                  <w:top w:w="15" w:type="dxa"/>
-                  <w:left w:w="15" w:type="dxa"/>
-                  <w:bottom w:w="15" w:type="dxa"/>
-                  <w:right w:w="15" w:type="dxa"/>
-                </w:tblCellMar>
-              </w:tblPrEx>
               <w:trPr>
                 <w:tblCellSpacing w:w="15" w:type="dxa"/>
               </w:trPr>
@@ -16613,7 +16488,7 @@
           <w:lang w:val="vi-VN"/>
         </w:rPr>
       </w:pPr>
-      <w:bookmarkStart w:id="20" w:name="_Toc213081786"/>
+      <w:bookmarkStart w:id="20" w:name="_Toc15917"/>
       <w:r>
         <w:rPr>
           <w:highlight w:val="yellow"/>
@@ -16635,7 +16510,7 @@
           <w:lang w:val="vi-VN"/>
         </w:rPr>
       </w:pPr>
-      <w:bookmarkStart w:id="21" w:name="_Toc213081787"/>
+      <w:bookmarkStart w:id="21" w:name="_Toc24888"/>
       <w:r>
         <w:rPr>
           <w:highlight w:val="yellow"/>
@@ -16658,7 +16533,7 @@
           <w:lang w:val="vi-VN"/>
         </w:rPr>
       </w:pPr>
-      <w:bookmarkStart w:id="22" w:name="_Toc213081788"/>
+      <w:bookmarkStart w:id="22" w:name="_Toc16863"/>
       <w:r>
         <w:rPr>
           <w:highlight w:val="yellow"/>
@@ -16680,7 +16555,7 @@
           <w:lang w:val="vi-VN"/>
         </w:rPr>
       </w:pPr>
-      <w:bookmarkStart w:id="23" w:name="_Toc213081789"/>
+      <w:bookmarkStart w:id="23" w:name="_Toc17862"/>
       <w:r>
         <w:rPr>
           <w:highlight w:val="yellow"/>
@@ -16708,7 +16583,7 @@
           <w:lang w:val="vi-VN"/>
         </w:rPr>
       </w:pPr>
-      <w:bookmarkStart w:id="24" w:name="_Toc213081790"/>
+      <w:bookmarkStart w:id="24" w:name="_Toc32496"/>
       <w:r>
         <w:rPr>
           <w:lang w:val="vi-VN"/>
@@ -16730,7 +16605,7 @@
           <w:lang w:val="vi-VN"/>
         </w:rPr>
       </w:pPr>
-      <w:bookmarkStart w:id="25" w:name="_Toc213081791"/>
+      <w:bookmarkStart w:id="25" w:name="_Toc8578"/>
       <w:r>
         <w:rPr>
           <w:highlight w:val="none"/>
@@ -16750,16 +16625,7 @@
           <w:highlight w:val="none"/>
           <w:lang w:val="vi-VN"/>
         </w:rPr>
-        <w:t xml:space="preserve"> </w:t>
-      </w:r>
-      <w:bookmarkStart w:id="27" w:name="_GoBack"/>
-      <w:bookmarkEnd w:id="27"/>
-      <w:r>
-        <w:rPr>
-          <w:highlight w:val="none"/>
-          <w:lang w:val="vi-VN"/>
-        </w:rPr>
-        <w:t>dữ liệu trong db.staging&gt;</w:t>
+        <w:t xml:space="preserve"> dữ liệu trong db.staging&gt;</w:t>
       </w:r>
       <w:bookmarkEnd w:id="25"/>
     </w:p>
@@ -16774,7 +16640,7 @@
           <w:lang w:val="vi-VN"/>
         </w:rPr>
       </w:pPr>
-      <w:bookmarkStart w:id="26" w:name="_Toc213081792"/>
+      <w:bookmarkStart w:id="26" w:name="_Toc14727"/>
       <w:r>
         <w:rPr>
           <w:highlight w:val="none"/>
@@ -16793,8 +16659,8 @@
       <w:r>
         <w:drawing>
           <wp:inline distT="0" distB="0" distL="114300" distR="114300">
-            <wp:extent cx="5942330" cy="4982845"/>
-            <wp:effectExtent l="0" t="0" r="1270" b="8255"/>
+            <wp:extent cx="5696585" cy="4776470"/>
+            <wp:effectExtent l="0" t="0" r="18415" b="5080"/>
             <wp:docPr id="2" name="Picture 5"/>
             <wp:cNvGraphicFramePr>
               <a:graphicFrameLocks xmlns:a="http://schemas.openxmlformats.org/drawingml/2006/main" noChangeAspect="1"/>
@@ -16817,7 +16683,7 @@
                   <pic:spPr>
                     <a:xfrm>
                       <a:off x="0" y="0"/>
-                      <a:ext cx="5942330" cy="4982845"/>
+                      <a:ext cx="5696585" cy="4776470"/>
                     </a:xfrm>
                     <a:prstGeom prst="rect">
                       <a:avLst/>
@@ -16860,12 +16726,6 @@
     </w:p>
     <w:p>
       <w:pPr>
-        <w:numPr>
-          <w:ilvl w:val="3"/>
-          <w:numId w:val="1"/>
-        </w:numPr>
-        <w:ind w:left="1728" w:leftChars="0" w:hanging="648" w:firstLineChars="0"/>
-        <w:jc w:val="both"/>
         <w:rPr>
           <w:rFonts w:hint="default"/>
           <w:sz w:val="28"/>
@@ -16880,7 +16740,7 @@
           <w:szCs w:val="28"/>
           <w:lang w:val="en-US"/>
         </w:rPr>
-        <w:t>Đọc file xml và Lấy path Transaction.sql</w:t>
+        <w:br w:type="page"/>
       </w:r>
     </w:p>
     <w:p>
@@ -16890,6 +16750,7 @@
           <w:numId w:val="1"/>
         </w:numPr>
         <w:ind w:left="1728" w:leftChars="0" w:hanging="648" w:firstLineChars="0"/>
+        <w:jc w:val="both"/>
         <w:rPr>
           <w:rFonts w:hint="default"/>
           <w:sz w:val="28"/>
@@ -16904,19 +16765,34 @@
           <w:szCs w:val="28"/>
           <w:lang w:val="en-US"/>
         </w:rPr>
+        <w:t>Đọc file xml và Lấy path Transaction.sql</w:t>
+      </w:r>
+    </w:p>
+    <w:p>
+      <w:pPr>
+        <w:numPr>
+          <w:numId w:val="0"/>
+        </w:numPr>
+        <w:jc w:val="both"/>
+        <w:rPr>
+          <w:rFonts w:hint="default"/>
+          <w:sz w:val="28"/>
+          <w:szCs w:val="28"/>
+          <w:lang w:val="en-US"/>
+        </w:rPr>
+      </w:pPr>
+      <w:r>
+        <w:rPr>
+          <w:rFonts w:hint="default"/>
+          <w:sz w:val="28"/>
+          <w:szCs w:val="28"/>
+          <w:lang w:val="en-US"/>
+        </w:rPr>
         <w:drawing>
-          <wp:anchor distT="0" distB="0" distL="114300" distR="114300" simplePos="0" relativeHeight="251663360" behindDoc="0" locked="0" layoutInCell="1" allowOverlap="1">
-            <wp:simplePos x="0" y="0"/>
-            <wp:positionH relativeFrom="column">
-              <wp:posOffset>3810</wp:posOffset>
-            </wp:positionH>
-            <wp:positionV relativeFrom="paragraph">
-              <wp:posOffset>1107440</wp:posOffset>
-            </wp:positionV>
-            <wp:extent cx="5941695" cy="7184390"/>
-            <wp:effectExtent l="0" t="0" r="1905" b="16510"/>
-            <wp:wrapTopAndBottom/>
-            <wp:docPr id="4" name="Picture 4" descr="{DB021B93-750B-4027-A750-6B35E253A431}"/>
+          <wp:inline distT="0" distB="0" distL="114300" distR="114300">
+            <wp:extent cx="5937885" cy="2292985"/>
+            <wp:effectExtent l="0" t="0" r="5715" b="12065"/>
+            <wp:docPr id="17" name="Picture 17" descr="{23C14B10-D475-41FC-83CC-44E3DFECB6F8}"/>
             <wp:cNvGraphicFramePr>
               <a:graphicFrameLocks xmlns:a="http://schemas.openxmlformats.org/drawingml/2006/main" noChangeAspect="1"/>
             </wp:cNvGraphicFramePr>
@@ -16924,7 +16800,7 @@
               <a:graphicData uri="http://schemas.openxmlformats.org/drawingml/2006/picture">
                 <pic:pic xmlns:pic="http://schemas.openxmlformats.org/drawingml/2006/picture">
                   <pic:nvPicPr>
-                    <pic:cNvPr id="4" name="Picture 4" descr="{DB021B93-750B-4027-A750-6B35E253A431}"/>
+                    <pic:cNvPr id="17" name="Picture 17" descr="{23C14B10-D475-41FC-83CC-44E3DFECB6F8}"/>
                     <pic:cNvPicPr>
                       <a:picLocks noChangeAspect="1"/>
                     </pic:cNvPicPr>
@@ -16938,7 +16814,7 @@
                   <pic:spPr>
                     <a:xfrm>
                       <a:off x="0" y="0"/>
-                      <a:ext cx="5941695" cy="7184390"/>
+                      <a:ext cx="5937885" cy="2292985"/>
                     </a:xfrm>
                     <a:prstGeom prst="rect">
                       <a:avLst/>
@@ -16947,29 +16823,71 @@
                 </pic:pic>
               </a:graphicData>
             </a:graphic>
-          </wp:anchor>
+          </wp:inline>
         </w:drawing>
       </w:r>
-      <w:r>
+    </w:p>
+    <w:p>
+      <w:pPr>
         <w:rPr>
           <w:rFonts w:hint="default"/>
           <w:sz w:val="28"/>
           <w:szCs w:val="28"/>
           <w:lang w:val="en-US"/>
         </w:rPr>
+      </w:pPr>
+      <w:r>
+        <w:rPr>
+          <w:rFonts w:hint="default"/>
+          <w:sz w:val="28"/>
+          <w:szCs w:val="28"/>
+          <w:lang w:val="en-US"/>
+        </w:rPr>
+        <w:br w:type="page"/>
+      </w:r>
+    </w:p>
+    <w:p>
+      <w:pPr>
+        <w:numPr>
+          <w:ilvl w:val="3"/>
+          <w:numId w:val="1"/>
+        </w:numPr>
+        <w:ind w:left="1728" w:leftChars="0" w:hanging="648" w:firstLineChars="0"/>
+        <w:rPr>
+          <w:rFonts w:hint="default"/>
+          <w:sz w:val="28"/>
+          <w:szCs w:val="28"/>
+          <w:lang w:val="en-US"/>
+        </w:rPr>
+      </w:pPr>
+      <w:r>
+        <w:rPr>
+          <w:rFonts w:hint="default"/>
+          <w:sz w:val="28"/>
+          <w:szCs w:val="28"/>
+          <w:lang w:val="en-US"/>
+        </w:rPr>
+        <w:t>Kết nối đến database staging và bắt đầu transaction, kiểm tra nếu lỗi thì rollback, không thì commit.</w:t>
+      </w:r>
+    </w:p>
+    <w:p>
+      <w:pPr>
+        <w:numPr>
+          <w:numId w:val="0"/>
+        </w:numPr>
+        <w:rPr>
+          <w:rFonts w:hint="default"/>
+          <w:sz w:val="28"/>
+          <w:szCs w:val="28"/>
+          <w:lang w:val="en-US"/>
+        </w:rPr>
+      </w:pPr>
+      <w:r>
         <w:drawing>
-          <wp:anchor distT="0" distB="0" distL="114300" distR="114300" simplePos="0" relativeHeight="251662336" behindDoc="0" locked="0" layoutInCell="1" allowOverlap="1">
-            <wp:simplePos x="0" y="0"/>
-            <wp:positionH relativeFrom="column">
-              <wp:posOffset>9525</wp:posOffset>
-            </wp:positionH>
-            <wp:positionV relativeFrom="paragraph">
-              <wp:posOffset>-47625</wp:posOffset>
-            </wp:positionV>
-            <wp:extent cx="5939155" cy="662940"/>
-            <wp:effectExtent l="0" t="0" r="4445" b="3810"/>
-            <wp:wrapTopAndBottom/>
-            <wp:docPr id="3" name="Picture 3" descr="{89F70780-FFFB-4499-9888-8FCDB32E523E}"/>
+          <wp:inline distT="0" distB="0" distL="114300" distR="114300">
+            <wp:extent cx="5935980" cy="6865620"/>
+            <wp:effectExtent l="0" t="0" r="7620" b="11430"/>
+            <wp:docPr id="23" name="Picture 12"/>
             <wp:cNvGraphicFramePr>
               <a:graphicFrameLocks xmlns:a="http://schemas.openxmlformats.org/drawingml/2006/main" noChangeAspect="1"/>
             </wp:cNvGraphicFramePr>
@@ -16977,7 +16895,7 @@
               <a:graphicData uri="http://schemas.openxmlformats.org/drawingml/2006/picture">
                 <pic:pic xmlns:pic="http://schemas.openxmlformats.org/drawingml/2006/picture">
                   <pic:nvPicPr>
-                    <pic:cNvPr id="3" name="Picture 3" descr="{89F70780-FFFB-4499-9888-8FCDB32E523E}"/>
+                    <pic:cNvPr id="23" name="Picture 12"/>
                     <pic:cNvPicPr>
                       <a:picLocks noChangeAspect="1"/>
                     </pic:cNvPicPr>
@@ -16991,41 +16909,47 @@
                   <pic:spPr>
                     <a:xfrm>
                       <a:off x="0" y="0"/>
-                      <a:ext cx="5939155" cy="662940"/>
+                      <a:ext cx="5935980" cy="6865620"/>
                     </a:xfrm>
                     <a:prstGeom prst="rect">
                       <a:avLst/>
                     </a:prstGeom>
+                    <a:noFill/>
+                    <a:ln>
+                      <a:noFill/>
+                    </a:ln>
                   </pic:spPr>
                 </pic:pic>
               </a:graphicData>
             </a:graphic>
-          </wp:anchor>
+          </wp:inline>
         </w:drawing>
       </w:r>
-      <w:r>
+    </w:p>
+    <w:p>
+      <w:pPr>
         <w:rPr>
           <w:rFonts w:hint="default"/>
           <w:sz w:val="28"/>
           <w:szCs w:val="28"/>
           <w:lang w:val="en-US"/>
         </w:rPr>
-        <w:t>Kết nối đến database staging và bắt đầu transaction, kiểm tra nếu lỗi thì rollback, không thì commit</w:t>
-      </w:r>
+      </w:pPr>
     </w:p>
     <w:p>
       <w:pPr>
-        <w:numPr>
-          <w:numId w:val="0"/>
-        </w:numPr>
-        <w:ind w:left="1080" w:leftChars="0"/>
-        <w:rPr>
-          <w:rFonts w:hint="default"/>
-          <w:sz w:val="28"/>
-          <w:szCs w:val="28"/>
-          <w:lang w:val="en-US"/>
+        <w:rPr>
+          <w:highlight w:val="none"/>
+          <w:lang w:val="vi-VN"/>
         </w:rPr>
       </w:pPr>
+      <w:r>
+        <w:rPr>
+          <w:highlight w:val="none"/>
+          <w:lang w:val="vi-VN"/>
+        </w:rPr>
+        <w:br w:type="page"/>
+      </w:r>
     </w:p>
     <w:p>
       <w:pPr>
@@ -17040,6 +16964,7 @@
           <w:lang w:val="vi-VN"/>
         </w:rPr>
       </w:pPr>
+      <w:bookmarkStart w:id="27" w:name="_Toc29818"/>
       <w:r>
         <w:rPr>
           <w:highlight w:val="none"/>
@@ -17061,6 +16986,7 @@
         </w:rPr>
         <w:t xml:space="preserve"> aggregate table trong db.warehouse&gt;</w:t>
       </w:r>
+      <w:bookmarkEnd w:id="27"/>
     </w:p>
     <w:p>
       <w:pPr>
@@ -17070,19 +16996,136 @@
           <w:numId w:val="1"/>
         </w:numPr>
         <w:rPr>
-          <w:lang w:val="vi-VN"/>
+          <w:rFonts w:hint="default" w:ascii="Times New Roman" w:hAnsi="Times New Roman" w:eastAsiaTheme="majorEastAsia" w:cstheme="majorBidi"/>
+          <w:color w:val="000000" w:themeColor="text1"/>
+          <w:kern w:val="0"/>
+          <w:sz w:val="28"/>
+          <w:szCs w:val="28"/>
+          <w:highlight w:val="none"/>
+          <w:lang w:val="en-US" w:eastAsia="en-US" w:bidi="ar-SA"/>
+          <w14:textFill>
+            <w14:solidFill>
+              <w14:schemeClr w14:val="tx1"/>
+            </w14:solidFill>
+          </w14:textFill>
+          <w14:ligatures w14:val="none"/>
         </w:rPr>
       </w:pPr>
+      <w:bookmarkStart w:id="28" w:name="_Toc29713"/>
       <w:r>
         <w:rPr>
           <w:highlight w:val="none"/>
           <w:lang w:val="vi-VN"/>
         </w:rPr>
         <w:t>Workflow</w:t>
+      </w:r>
+      <w:bookmarkEnd w:id="28"/>
+    </w:p>
+    <w:p>
+      <w:r>
+        <w:drawing>
+          <wp:inline distT="0" distB="0" distL="114300" distR="114300">
+            <wp:extent cx="5937885" cy="5669915"/>
+            <wp:effectExtent l="0" t="0" r="5715" b="6985"/>
+            <wp:docPr id="22" name="Picture 11"/>
+            <wp:cNvGraphicFramePr>
+              <a:graphicFrameLocks xmlns:a="http://schemas.openxmlformats.org/drawingml/2006/main" noChangeAspect="1"/>
+            </wp:cNvGraphicFramePr>
+            <a:graphic xmlns:a="http://schemas.openxmlformats.org/drawingml/2006/main">
+              <a:graphicData uri="http://schemas.openxmlformats.org/drawingml/2006/picture">
+                <pic:pic xmlns:pic="http://schemas.openxmlformats.org/drawingml/2006/picture">
+                  <pic:nvPicPr>
+                    <pic:cNvPr id="22" name="Picture 11"/>
+                    <pic:cNvPicPr>
+                      <a:picLocks noChangeAspect="1"/>
+                    </pic:cNvPicPr>
+                  </pic:nvPicPr>
+                  <pic:blipFill>
+                    <a:blip r:embed="rId13"/>
+                    <a:stretch>
+                      <a:fillRect/>
+                    </a:stretch>
+                  </pic:blipFill>
+                  <pic:spPr>
+                    <a:xfrm>
+                      <a:off x="0" y="0"/>
+                      <a:ext cx="5937885" cy="5669915"/>
+                    </a:xfrm>
+                    <a:prstGeom prst="rect">
+                      <a:avLst/>
+                    </a:prstGeom>
+                    <a:noFill/>
+                    <a:ln>
+                      <a:noFill/>
+                    </a:ln>
+                  </pic:spPr>
+                </pic:pic>
+              </a:graphicData>
+            </a:graphic>
+          </wp:inline>
+        </w:drawing>
       </w:r>
     </w:p>
     <w:p>
       <w:pPr>
+        <w:rPr>
+          <w:rFonts w:hint="default"/>
+          <w:lang w:val="en-US" w:eastAsia="en-US"/>
+        </w:rPr>
+      </w:pPr>
+      <w:r>
+        <w:br w:type="page"/>
+      </w:r>
+    </w:p>
+    <w:p>
+      <w:pPr>
+        <w:numPr>
+          <w:ilvl w:val="2"/>
+          <w:numId w:val="1"/>
+        </w:numPr>
+        <w:ind w:left="1224" w:leftChars="0" w:hanging="504" w:firstLineChars="0"/>
+        <w:rPr>
+          <w:rFonts w:hint="default" w:eastAsiaTheme="majorEastAsia" w:cstheme="majorBidi"/>
+          <w:color w:val="000000" w:themeColor="text1"/>
+          <w:kern w:val="0"/>
+          <w:sz w:val="28"/>
+          <w:szCs w:val="28"/>
+          <w:highlight w:val="none"/>
+          <w:lang w:val="en-US" w:eastAsia="en-US" w:bidi="ar-SA"/>
+          <w14:textFill>
+            <w14:solidFill>
+              <w14:schemeClr w14:val="tx1"/>
+            </w14:solidFill>
+          </w14:textFill>
+          <w14:ligatures w14:val="none"/>
+        </w:rPr>
+      </w:pPr>
+      <w:r>
+        <w:rPr>
+          <w:rFonts w:hint="default" w:eastAsiaTheme="majorEastAsia" w:cstheme="majorBidi"/>
+          <w:color w:val="000000" w:themeColor="text1"/>
+          <w:kern w:val="0"/>
+          <w:sz w:val="28"/>
+          <w:szCs w:val="28"/>
+          <w:highlight w:val="none"/>
+          <w:lang w:val="en-US" w:eastAsia="en-US" w:bidi="ar-SA"/>
+          <w14:textFill>
+            <w14:solidFill>
+              <w14:schemeClr w14:val="tx1"/>
+            </w14:solidFill>
+          </w14:textFill>
+          <w14:ligatures w14:val="none"/>
+        </w:rPr>
+        <w:t>Chi tiết mã quy trình</w:t>
+      </w:r>
+    </w:p>
+    <w:p>
+      <w:pPr>
+        <w:numPr>
+          <w:ilvl w:val="3"/>
+          <w:numId w:val="1"/>
+        </w:numPr>
+        <w:ind w:left="1728" w:leftChars="0" w:hanging="648" w:firstLineChars="0"/>
         <w:jc w:val="both"/>
         <w:rPr>
           <w:rFonts w:hint="default"/>
@@ -17091,6 +17134,638 @@
           <w:lang w:val="en-US"/>
         </w:rPr>
       </w:pPr>
+      <w:r>
+        <w:rPr>
+          <w:rFonts w:hint="default"/>
+          <w:sz w:val="28"/>
+          <w:szCs w:val="28"/>
+          <w:lang w:val="en-US"/>
+        </w:rPr>
+        <w:t>Đọc file xml và lấy danh sách path aggregate.sql</w:t>
+      </w:r>
+    </w:p>
+    <w:p>
+      <w:pPr>
+        <w:numPr>
+          <w:numId w:val="0"/>
+        </w:numPr>
+        <w:jc w:val="both"/>
+        <w:rPr>
+          <w:rFonts w:hint="default"/>
+          <w:sz w:val="28"/>
+          <w:szCs w:val="28"/>
+          <w:lang w:val="en-US"/>
+        </w:rPr>
+      </w:pPr>
+      <w:r>
+        <w:rPr>
+          <w:rFonts w:hint="default"/>
+          <w:sz w:val="28"/>
+          <w:szCs w:val="28"/>
+          <w:lang w:val="en-US"/>
+        </w:rPr>
+        <w:drawing>
+          <wp:inline distT="0" distB="0" distL="114300" distR="114300">
+            <wp:extent cx="5936615" cy="2012950"/>
+            <wp:effectExtent l="0" t="0" r="6985" b="6350"/>
+            <wp:docPr id="24" name="Picture 24" descr="{3515A607-4FF9-4D0D-854E-F6C188759DFE}"/>
+            <wp:cNvGraphicFramePr>
+              <a:graphicFrameLocks xmlns:a="http://schemas.openxmlformats.org/drawingml/2006/main" noChangeAspect="1"/>
+            </wp:cNvGraphicFramePr>
+            <a:graphic xmlns:a="http://schemas.openxmlformats.org/drawingml/2006/main">
+              <a:graphicData uri="http://schemas.openxmlformats.org/drawingml/2006/picture">
+                <pic:pic xmlns:pic="http://schemas.openxmlformats.org/drawingml/2006/picture">
+                  <pic:nvPicPr>
+                    <pic:cNvPr id="24" name="Picture 24" descr="{3515A607-4FF9-4D0D-854E-F6C188759DFE}"/>
+                    <pic:cNvPicPr>
+                      <a:picLocks noChangeAspect="1"/>
+                    </pic:cNvPicPr>
+                  </pic:nvPicPr>
+                  <pic:blipFill>
+                    <a:blip r:embed="rId14"/>
+                    <a:stretch>
+                      <a:fillRect/>
+                    </a:stretch>
+                  </pic:blipFill>
+                  <pic:spPr>
+                    <a:xfrm>
+                      <a:off x="0" y="0"/>
+                      <a:ext cx="5936615" cy="2012950"/>
+                    </a:xfrm>
+                    <a:prstGeom prst="rect">
+                      <a:avLst/>
+                    </a:prstGeom>
+                  </pic:spPr>
+                </pic:pic>
+              </a:graphicData>
+            </a:graphic>
+          </wp:inline>
+        </w:drawing>
+      </w:r>
+    </w:p>
+    <w:p>
+      <w:pPr>
+        <w:rPr>
+          <w:rFonts w:hint="default" w:eastAsiaTheme="majorEastAsia" w:cstheme="majorBidi"/>
+          <w:color w:val="000000" w:themeColor="text1"/>
+          <w:kern w:val="0"/>
+          <w:sz w:val="28"/>
+          <w:szCs w:val="28"/>
+          <w:highlight w:val="none"/>
+          <w:lang w:val="en-US" w:eastAsia="en-US" w:bidi="ar-SA"/>
+          <w14:textFill>
+            <w14:solidFill>
+              <w14:schemeClr w14:val="tx1"/>
+            </w14:solidFill>
+          </w14:textFill>
+          <w14:ligatures w14:val="none"/>
+        </w:rPr>
+      </w:pPr>
+      <w:r>
+        <w:rPr>
+          <w:rFonts w:hint="default"/>
+          <w:sz w:val="28"/>
+          <w:szCs w:val="28"/>
+          <w:lang w:val="en-US"/>
+        </w:rPr>
+        <w:br w:type="page"/>
+      </w:r>
+    </w:p>
+    <w:p>
+      <w:pPr>
+        <w:numPr>
+          <w:ilvl w:val="3"/>
+          <w:numId w:val="1"/>
+        </w:numPr>
+        <w:ind w:left="1728" w:leftChars="0" w:hanging="648" w:firstLineChars="0"/>
+        <w:rPr>
+          <w:rFonts w:hint="default" w:eastAsiaTheme="majorEastAsia" w:cstheme="majorBidi"/>
+          <w:color w:val="000000" w:themeColor="text1"/>
+          <w:kern w:val="0"/>
+          <w:sz w:val="28"/>
+          <w:szCs w:val="28"/>
+          <w:highlight w:val="none"/>
+          <w:lang w:val="en-US" w:eastAsia="en-US" w:bidi="ar-SA"/>
+          <w14:textFill>
+            <w14:solidFill>
+              <w14:schemeClr w14:val="tx1"/>
+            </w14:solidFill>
+          </w14:textFill>
+          <w14:ligatures w14:val="none"/>
+        </w:rPr>
+      </w:pPr>
+      <w:r>
+        <w:rPr>
+          <w:rFonts w:hint="default"/>
+          <w:sz w:val="28"/>
+          <w:szCs w:val="28"/>
+          <w:lang w:val="en-US"/>
+        </w:rPr>
+        <w:t>Kết nối đến database warehouse và bắt đầu aggregate, kiểm tra nếu lỗi thì rollback, không thì commit</w:t>
+      </w:r>
+    </w:p>
+    <w:p>
+      <w:pPr>
+        <w:numPr>
+          <w:numId w:val="0"/>
+        </w:numPr>
+        <w:rPr>
+          <w:rFonts w:hint="default" w:eastAsiaTheme="majorEastAsia" w:cstheme="majorBidi"/>
+          <w:color w:val="000000" w:themeColor="text1"/>
+          <w:kern w:val="0"/>
+          <w:sz w:val="28"/>
+          <w:szCs w:val="28"/>
+          <w:highlight w:val="none"/>
+          <w:lang w:val="en-US" w:eastAsia="en-US" w:bidi="ar-SA"/>
+          <w14:textFill>
+            <w14:solidFill>
+              <w14:schemeClr w14:val="tx1"/>
+            </w14:solidFill>
+          </w14:textFill>
+          <w14:ligatures w14:val="none"/>
+        </w:rPr>
+      </w:pPr>
+      <w:r>
+        <w:rPr>
+          <w:rFonts w:hint="default" w:eastAsiaTheme="majorEastAsia" w:cstheme="majorBidi"/>
+          <w:color w:val="000000" w:themeColor="text1"/>
+          <w:kern w:val="0"/>
+          <w:sz w:val="28"/>
+          <w:szCs w:val="28"/>
+          <w:highlight w:val="none"/>
+          <w:lang w:val="en-US" w:eastAsia="en-US" w:bidi="ar-SA"/>
+          <w14:textFill>
+            <w14:solidFill>
+              <w14:schemeClr w14:val="tx1"/>
+            </w14:solidFill>
+          </w14:textFill>
+          <w14:ligatures w14:val="none"/>
+        </w:rPr>
+        <w:drawing>
+          <wp:inline distT="0" distB="0" distL="114300" distR="114300">
+            <wp:extent cx="5941060" cy="6370955"/>
+            <wp:effectExtent l="0" t="0" r="2540" b="10795"/>
+            <wp:docPr id="25" name="Picture 25" descr="{F17347AC-C074-4D0B-8E00-83816FBEA33A}"/>
+            <wp:cNvGraphicFramePr>
+              <a:graphicFrameLocks xmlns:a="http://schemas.openxmlformats.org/drawingml/2006/main" noChangeAspect="1"/>
+            </wp:cNvGraphicFramePr>
+            <a:graphic xmlns:a="http://schemas.openxmlformats.org/drawingml/2006/main">
+              <a:graphicData uri="http://schemas.openxmlformats.org/drawingml/2006/picture">
+                <pic:pic xmlns:pic="http://schemas.openxmlformats.org/drawingml/2006/picture">
+                  <pic:nvPicPr>
+                    <pic:cNvPr id="25" name="Picture 25" descr="{F17347AC-C074-4D0B-8E00-83816FBEA33A}"/>
+                    <pic:cNvPicPr>
+                      <a:picLocks noChangeAspect="1"/>
+                    </pic:cNvPicPr>
+                  </pic:nvPicPr>
+                  <pic:blipFill>
+                    <a:blip r:embed="rId15"/>
+                    <a:stretch>
+                      <a:fillRect/>
+                    </a:stretch>
+                  </pic:blipFill>
+                  <pic:spPr>
+                    <a:xfrm>
+                      <a:off x="0" y="0"/>
+                      <a:ext cx="5941060" cy="6370955"/>
+                    </a:xfrm>
+                    <a:prstGeom prst="rect">
+                      <a:avLst/>
+                    </a:prstGeom>
+                  </pic:spPr>
+                </pic:pic>
+              </a:graphicData>
+            </a:graphic>
+          </wp:inline>
+        </w:drawing>
+      </w:r>
+    </w:p>
+    <w:p>
+      <w:pPr>
+        <w:rPr>
+          <w:rFonts w:hint="default" w:eastAsiaTheme="majorEastAsia" w:cstheme="majorBidi"/>
+          <w:color w:val="000000" w:themeColor="text1"/>
+          <w:kern w:val="0"/>
+          <w:sz w:val="28"/>
+          <w:szCs w:val="28"/>
+          <w:highlight w:val="none"/>
+          <w:lang w:val="en-US" w:eastAsia="en-US" w:bidi="ar-SA"/>
+          <w14:textFill>
+            <w14:solidFill>
+              <w14:schemeClr w14:val="tx1"/>
+            </w14:solidFill>
+          </w14:textFill>
+          <w14:ligatures w14:val="none"/>
+        </w:rPr>
+      </w:pPr>
+      <w:r>
+        <w:rPr>
+          <w:rFonts w:hint="default" w:eastAsiaTheme="majorEastAsia" w:cstheme="majorBidi"/>
+          <w:color w:val="000000" w:themeColor="text1"/>
+          <w:kern w:val="0"/>
+          <w:sz w:val="28"/>
+          <w:szCs w:val="28"/>
+          <w:highlight w:val="none"/>
+          <w:lang w:val="en-US" w:eastAsia="en-US" w:bidi="ar-SA"/>
+          <w14:textFill>
+            <w14:solidFill>
+              <w14:schemeClr w14:val="tx1"/>
+            </w14:solidFill>
+          </w14:textFill>
+          <w14:ligatures w14:val="none"/>
+        </w:rPr>
+        <w:br w:type="page"/>
+      </w:r>
+    </w:p>
+    <w:p>
+      <w:pPr>
+        <w:pStyle w:val="3"/>
+        <w:numPr>
+          <w:ilvl w:val="1"/>
+          <w:numId w:val="1"/>
+        </w:numPr>
+        <w:ind w:left="432"/>
+        <w:rPr>
+          <w:rFonts w:hint="default"/>
+          <w:highlight w:val="none"/>
+          <w:lang w:val="en-US" w:eastAsia="en-US"/>
+        </w:rPr>
+      </w:pPr>
+      <w:bookmarkStart w:id="29" w:name="_Toc30631"/>
+      <w:r>
+        <w:rPr>
+          <w:rFonts w:hint="default"/>
+          <w:highlight w:val="none"/>
+          <w:lang w:val="vi-VN" w:eastAsia="en-US"/>
+        </w:rPr>
+        <w:t>Quy trình &lt;</w:t>
+      </w:r>
+      <w:r>
+        <w:rPr>
+          <w:rFonts w:hint="default"/>
+          <w:highlight w:val="none"/>
+          <w:lang w:val="en-US" w:eastAsia="en-US"/>
+        </w:rPr>
+        <w:t>Load</w:t>
+      </w:r>
+      <w:r>
+        <w:rPr>
+          <w:rFonts w:hint="default"/>
+          <w:highlight w:val="none"/>
+          <w:lang w:val="vi-VN" w:eastAsia="en-US"/>
+        </w:rPr>
+        <w:t xml:space="preserve"> dữ liệu từ aggregate table vào data mart&gt;</w:t>
+      </w:r>
+      <w:bookmarkEnd w:id="29"/>
+    </w:p>
+    <w:p>
+      <w:pPr>
+        <w:pStyle w:val="4"/>
+        <w:numPr>
+          <w:ilvl w:val="2"/>
+          <w:numId w:val="1"/>
+        </w:numPr>
+        <w:rPr>
+          <w:rFonts w:hint="default"/>
+          <w:lang w:val="en-US" w:eastAsia="en-US"/>
+        </w:rPr>
+      </w:pPr>
+      <w:bookmarkStart w:id="30" w:name="_Toc27328"/>
+      <w:r>
+        <w:rPr>
+          <w:rFonts w:hint="default"/>
+          <w:highlight w:val="none"/>
+          <w:lang w:val="en-US" w:eastAsia="en-US"/>
+        </w:rPr>
+        <w:t>Workflow</w:t>
+      </w:r>
+      <w:bookmarkEnd w:id="30"/>
+    </w:p>
+    <w:p>
+      <w:pPr>
+        <w:rPr>
+          <w:rFonts w:hint="default"/>
+          <w:lang w:val="en-US" w:eastAsia="en-US"/>
+        </w:rPr>
+      </w:pPr>
+      <w:r>
+        <w:drawing>
+          <wp:inline distT="0" distB="0" distL="114300" distR="114300">
+            <wp:extent cx="5942965" cy="5808980"/>
+            <wp:effectExtent l="0" t="0" r="635" b="1270"/>
+            <wp:docPr id="26" name="Picture 13"/>
+            <wp:cNvGraphicFramePr>
+              <a:graphicFrameLocks xmlns:a="http://schemas.openxmlformats.org/drawingml/2006/main" noChangeAspect="1"/>
+            </wp:cNvGraphicFramePr>
+            <a:graphic xmlns:a="http://schemas.openxmlformats.org/drawingml/2006/main">
+              <a:graphicData uri="http://schemas.openxmlformats.org/drawingml/2006/picture">
+                <pic:pic xmlns:pic="http://schemas.openxmlformats.org/drawingml/2006/picture">
+                  <pic:nvPicPr>
+                    <pic:cNvPr id="26" name="Picture 13"/>
+                    <pic:cNvPicPr>
+                      <a:picLocks noChangeAspect="1"/>
+                    </pic:cNvPicPr>
+                  </pic:nvPicPr>
+                  <pic:blipFill>
+                    <a:blip r:embed="rId16"/>
+                    <a:stretch>
+                      <a:fillRect/>
+                    </a:stretch>
+                  </pic:blipFill>
+                  <pic:spPr>
+                    <a:xfrm>
+                      <a:off x="0" y="0"/>
+                      <a:ext cx="5942965" cy="5808980"/>
+                    </a:xfrm>
+                    <a:prstGeom prst="rect">
+                      <a:avLst/>
+                    </a:prstGeom>
+                    <a:noFill/>
+                    <a:ln>
+                      <a:noFill/>
+                    </a:ln>
+                  </pic:spPr>
+                </pic:pic>
+              </a:graphicData>
+            </a:graphic>
+          </wp:inline>
+        </w:drawing>
+      </w:r>
+    </w:p>
+    <w:p>
+      <w:pPr>
+        <w:rPr>
+          <w:rFonts w:hint="default" w:ascii="Times New Roman" w:hAnsi="Times New Roman" w:eastAsiaTheme="majorEastAsia" w:cstheme="majorBidi"/>
+          <w:color w:val="000000" w:themeColor="text1"/>
+          <w:kern w:val="0"/>
+          <w:sz w:val="28"/>
+          <w:szCs w:val="28"/>
+          <w:highlight w:val="none"/>
+          <w:lang w:val="en-US" w:eastAsia="en-US" w:bidi="ar-SA"/>
+          <w14:textFill>
+            <w14:solidFill>
+              <w14:schemeClr w14:val="tx1"/>
+            </w14:solidFill>
+          </w14:textFill>
+          <w14:ligatures w14:val="none"/>
+        </w:rPr>
+      </w:pPr>
+      <w:r>
+        <w:rPr>
+          <w:rFonts w:hint="default" w:eastAsiaTheme="majorEastAsia" w:cstheme="majorBidi"/>
+          <w:color w:val="000000" w:themeColor="text1"/>
+          <w:kern w:val="0"/>
+          <w:sz w:val="28"/>
+          <w:szCs w:val="28"/>
+          <w:highlight w:val="none"/>
+          <w:lang w:val="en-US" w:eastAsia="en-US" w:bidi="ar-SA"/>
+          <w14:textFill>
+            <w14:solidFill>
+              <w14:schemeClr w14:val="tx1"/>
+            </w14:solidFill>
+          </w14:textFill>
+          <w14:ligatures w14:val="none"/>
+        </w:rPr>
+        <w:br w:type="page"/>
+      </w:r>
+    </w:p>
+    <w:p>
+      <w:pPr>
+        <w:numPr>
+          <w:ilvl w:val="2"/>
+          <w:numId w:val="1"/>
+        </w:numPr>
+        <w:ind w:left="1224" w:leftChars="0" w:hanging="504" w:firstLineChars="0"/>
+        <w:rPr>
+          <w:rFonts w:hint="default" w:ascii="Times New Roman" w:hAnsi="Times New Roman" w:eastAsiaTheme="majorEastAsia" w:cstheme="majorBidi"/>
+          <w:color w:val="000000" w:themeColor="text1"/>
+          <w:kern w:val="0"/>
+          <w:sz w:val="28"/>
+          <w:szCs w:val="28"/>
+          <w:highlight w:val="none"/>
+          <w:lang w:val="en-US" w:eastAsia="en-US" w:bidi="ar-SA"/>
+          <w14:textFill>
+            <w14:solidFill>
+              <w14:schemeClr w14:val="tx1"/>
+            </w14:solidFill>
+          </w14:textFill>
+          <w14:ligatures w14:val="none"/>
+        </w:rPr>
+      </w:pPr>
+      <w:r>
+        <w:rPr>
+          <w:rFonts w:hint="default" w:eastAsiaTheme="majorEastAsia" w:cstheme="majorBidi"/>
+          <w:color w:val="000000" w:themeColor="text1"/>
+          <w:kern w:val="0"/>
+          <w:sz w:val="28"/>
+          <w:szCs w:val="28"/>
+          <w:highlight w:val="none"/>
+          <w:lang w:val="en-US" w:eastAsia="en-US" w:bidi="ar-SA"/>
+          <w14:textFill>
+            <w14:solidFill>
+              <w14:schemeClr w14:val="tx1"/>
+            </w14:solidFill>
+          </w14:textFill>
+          <w14:ligatures w14:val="none"/>
+        </w:rPr>
+        <w:t>Chi tiết mã quy trình</w:t>
+      </w:r>
+    </w:p>
+    <w:p>
+      <w:pPr>
+        <w:numPr>
+          <w:ilvl w:val="3"/>
+          <w:numId w:val="1"/>
+        </w:numPr>
+        <w:ind w:left="1728" w:leftChars="0" w:hanging="648" w:firstLineChars="0"/>
+        <w:jc w:val="both"/>
+        <w:rPr>
+          <w:rFonts w:hint="default"/>
+          <w:sz w:val="28"/>
+          <w:szCs w:val="28"/>
+          <w:lang w:val="en-US"/>
+        </w:rPr>
+      </w:pPr>
+      <w:r>
+        <w:rPr>
+          <w:rFonts w:hint="default"/>
+          <w:sz w:val="28"/>
+          <w:szCs w:val="28"/>
+          <w:lang w:val="en-US"/>
+        </w:rPr>
+        <w:t>Đọc file xml và lấy danh sách path mart.sql</w:t>
+      </w:r>
+    </w:p>
+    <w:p>
+      <w:pPr>
+        <w:numPr>
+          <w:numId w:val="0"/>
+        </w:numPr>
+        <w:jc w:val="both"/>
+      </w:pPr>
+      <w:r>
+        <w:drawing>
+          <wp:inline distT="0" distB="0" distL="114300" distR="114300">
+            <wp:extent cx="5941695" cy="2103120"/>
+            <wp:effectExtent l="0" t="0" r="1905" b="11430"/>
+            <wp:docPr id="28" name="Picture 15"/>
+            <wp:cNvGraphicFramePr>
+              <a:graphicFrameLocks xmlns:a="http://schemas.openxmlformats.org/drawingml/2006/main" noChangeAspect="1"/>
+            </wp:cNvGraphicFramePr>
+            <a:graphic xmlns:a="http://schemas.openxmlformats.org/drawingml/2006/main">
+              <a:graphicData uri="http://schemas.openxmlformats.org/drawingml/2006/picture">
+                <pic:pic xmlns:pic="http://schemas.openxmlformats.org/drawingml/2006/picture">
+                  <pic:nvPicPr>
+                    <pic:cNvPr id="28" name="Picture 15"/>
+                    <pic:cNvPicPr>
+                      <a:picLocks noChangeAspect="1"/>
+                    </pic:cNvPicPr>
+                  </pic:nvPicPr>
+                  <pic:blipFill>
+                    <a:blip r:embed="rId17"/>
+                    <a:stretch>
+                      <a:fillRect/>
+                    </a:stretch>
+                  </pic:blipFill>
+                  <pic:spPr>
+                    <a:xfrm>
+                      <a:off x="0" y="0"/>
+                      <a:ext cx="5941695" cy="2103120"/>
+                    </a:xfrm>
+                    <a:prstGeom prst="rect">
+                      <a:avLst/>
+                    </a:prstGeom>
+                    <a:noFill/>
+                    <a:ln>
+                      <a:noFill/>
+                    </a:ln>
+                  </pic:spPr>
+                </pic:pic>
+              </a:graphicData>
+            </a:graphic>
+          </wp:inline>
+        </w:drawing>
+      </w:r>
+    </w:p>
+    <w:p>
+      <w:pPr>
+        <w:rPr>
+          <w:rFonts w:hint="default"/>
+          <w:lang w:val="en-US"/>
+        </w:rPr>
+      </w:pPr>
+      <w:r>
+        <w:br w:type="page"/>
+      </w:r>
+    </w:p>
+    <w:p>
+      <w:pPr>
+        <w:numPr>
+          <w:ilvl w:val="3"/>
+          <w:numId w:val="1"/>
+        </w:numPr>
+        <w:ind w:left="1728" w:leftChars="0" w:hanging="648" w:firstLineChars="0"/>
+        <w:rPr>
+          <w:rFonts w:hint="default" w:ascii="Times New Roman" w:hAnsi="Times New Roman" w:eastAsiaTheme="majorEastAsia" w:cstheme="majorBidi"/>
+          <w:color w:val="000000" w:themeColor="text1"/>
+          <w:kern w:val="0"/>
+          <w:sz w:val="28"/>
+          <w:szCs w:val="28"/>
+          <w:highlight w:val="none"/>
+          <w:lang w:val="en-US" w:eastAsia="en-US" w:bidi="ar-SA"/>
+          <w14:textFill>
+            <w14:solidFill>
+              <w14:schemeClr w14:val="tx1"/>
+            </w14:solidFill>
+          </w14:textFill>
+          <w14:ligatures w14:val="none"/>
+        </w:rPr>
+      </w:pPr>
+      <w:r>
+        <w:rPr>
+          <w:rFonts w:hint="default"/>
+          <w:sz w:val="28"/>
+          <w:szCs w:val="28"/>
+          <w:lang w:val="en-US"/>
+        </w:rPr>
+        <w:t>Kết nối đến database mart_weather và bắt đầu chạy script mart, kiểm tra nếu lỗi thì rollback, không thì commit</w:t>
+      </w:r>
+    </w:p>
+    <w:p>
+      <w:pPr>
+        <w:numPr>
+          <w:numId w:val="0"/>
+        </w:numPr>
+        <w:rPr>
+          <w:rFonts w:hint="default" w:ascii="Times New Roman" w:hAnsi="Times New Roman" w:eastAsiaTheme="majorEastAsia" w:cstheme="majorBidi"/>
+          <w:color w:val="000000" w:themeColor="text1"/>
+          <w:kern w:val="0"/>
+          <w:sz w:val="28"/>
+          <w:szCs w:val="28"/>
+          <w:highlight w:val="none"/>
+          <w:lang w:val="en-US" w:eastAsia="en-US" w:bidi="ar-SA"/>
+          <w14:textFill>
+            <w14:solidFill>
+              <w14:schemeClr w14:val="tx1"/>
+            </w14:solidFill>
+          </w14:textFill>
+          <w14:ligatures w14:val="none"/>
+        </w:rPr>
+      </w:pPr>
+      <w:r>
+        <w:rPr>
+          <w:rFonts w:hint="default" w:ascii="Times New Roman" w:hAnsi="Times New Roman" w:eastAsiaTheme="majorEastAsia" w:cstheme="majorBidi"/>
+          <w:color w:val="000000" w:themeColor="text1"/>
+          <w:kern w:val="0"/>
+          <w:sz w:val="28"/>
+          <w:szCs w:val="28"/>
+          <w:highlight w:val="none"/>
+          <w:lang w:val="en-US" w:eastAsia="en-US" w:bidi="ar-SA"/>
+          <w14:textFill>
+            <w14:solidFill>
+              <w14:schemeClr w14:val="tx1"/>
+            </w14:solidFill>
+          </w14:textFill>
+          <w14:ligatures w14:val="none"/>
+        </w:rPr>
+        <w:drawing>
+          <wp:inline distT="0" distB="0" distL="114300" distR="114300">
+            <wp:extent cx="5937250" cy="6012180"/>
+            <wp:effectExtent l="0" t="0" r="6350" b="7620"/>
+            <wp:docPr id="29" name="Picture 29" descr="{BCF2DB0B-1BF1-4DBD-B4EF-570382875F0F}"/>
+            <wp:cNvGraphicFramePr>
+              <a:graphicFrameLocks xmlns:a="http://schemas.openxmlformats.org/drawingml/2006/main" noChangeAspect="1"/>
+            </wp:cNvGraphicFramePr>
+            <a:graphic xmlns:a="http://schemas.openxmlformats.org/drawingml/2006/main">
+              <a:graphicData uri="http://schemas.openxmlformats.org/drawingml/2006/picture">
+                <pic:pic xmlns:pic="http://schemas.openxmlformats.org/drawingml/2006/picture">
+                  <pic:nvPicPr>
+                    <pic:cNvPr id="29" name="Picture 29" descr="{BCF2DB0B-1BF1-4DBD-B4EF-570382875F0F}"/>
+                    <pic:cNvPicPr>
+                      <a:picLocks noChangeAspect="1"/>
+                    </pic:cNvPicPr>
+                  </pic:nvPicPr>
+                  <pic:blipFill>
+                    <a:blip r:embed="rId18"/>
+                    <a:stretch>
+                      <a:fillRect/>
+                    </a:stretch>
+                  </pic:blipFill>
+                  <pic:spPr>
+                    <a:xfrm>
+                      <a:off x="0" y="0"/>
+                      <a:ext cx="5937250" cy="6012180"/>
+                    </a:xfrm>
+                    <a:prstGeom prst="rect">
+                      <a:avLst/>
+                    </a:prstGeom>
+                  </pic:spPr>
+                </pic:pic>
+              </a:graphicData>
+            </a:graphic>
+          </wp:inline>
+        </w:drawing>
+      </w:r>
     </w:p>
     <w:sectPr>
       <w:type w:val="continuous"/>

</xml_diff>